<commit_message>
stylistic changes, fixed the sankey pictures overflowing the cells
</commit_message>
<xml_diff>
--- a/checkpoints/04/report_chp4.docx
+++ b/checkpoints/04/report_chp4.docx
@@ -4,7 +4,7 @@
   <w:body>
     <w:p>
       <w:pPr>
-        <w:pStyle w:val="Heading1"/>
+        <w:pStyle w:val="Nadpis1"/>
         <w:jc w:val="center"/>
         <w:rPr>
           <w:rFonts w:ascii="Arial" w:eastAsia="DejaVu Sans Condensed" w:hAnsi="Arial"/>
@@ -27,7 +27,7 @@
     </w:p>
     <w:p>
       <w:pPr>
-        <w:pStyle w:val="Heading1"/>
+        <w:pStyle w:val="Nadpis1"/>
         <w:spacing w:before="0"/>
         <w:jc w:val="center"/>
         <w:rPr>
@@ -84,13 +84,13 @@
         <w:outlineLvl w:val="3"/>
         <w:rPr>
           <w:rFonts w:ascii="Calibri" w:eastAsia="DejaVu Sans Condensed" w:hAnsi="Calibri"/>
-          <w:lang w:val="en-US"/>
+          <w:lang w:val="en-GB"/>
         </w:rPr>
       </w:pPr>
       <w:r>
         <w:rPr>
           <w:rFonts w:ascii="Calibri" w:eastAsia="DejaVu Sans Condensed" w:hAnsi="Calibri"/>
-          <w:lang w:val="en-US"/>
+          <w:lang w:val="en-GB"/>
         </w:rPr>
         <w:t>G21 - A</w:t>
       </w:r>
@@ -137,15 +137,16 @@
     <w:p>
       <w:pPr>
         <w:spacing w:after="120"/>
-        <w:rPr>
-          <w:lang w:val="en-US"/>
-        </w:rPr>
-      </w:pPr>
-      <w:r>
-        <w:rPr>
-          <w:rFonts w:ascii="Calibri" w:hAnsi="Calibri" w:cs="Calibri"/>
-          <w:color w:val="000000"/>
-          <w:lang w:val="en-US"/>
+        <w:jc w:val="both"/>
+        <w:rPr>
+          <w:lang w:val="en-GB"/>
+        </w:rPr>
+      </w:pPr>
+      <w:r>
+        <w:rPr>
+          <w:rFonts w:ascii="Calibri" w:hAnsi="Calibri" w:cs="Calibri"/>
+          <w:color w:val="000000"/>
+          <w:lang w:val="en-GB"/>
         </w:rPr>
         <w:t>The layout of our interface is divided into four views that are interconnected. Each of them shows information within a theme essential for an Erasmus stay. Each of the views changes when a country is selected and shows more information.</w:t>
       </w:r>
@@ -153,17 +154,18 @@
     <w:p>
       <w:pPr>
         <w:spacing w:after="120"/>
-        <w:rPr>
-          <w:rFonts w:ascii="Calibri" w:hAnsi="Calibri" w:cs="Calibri"/>
-          <w:color w:val="000000"/>
-          <w:lang w:val="en-US"/>
-        </w:rPr>
-      </w:pPr>
-      <w:r>
-        <w:rPr>
-          <w:rFonts w:ascii="Calibri" w:hAnsi="Calibri" w:cs="Calibri"/>
-          <w:color w:val="000000"/>
-          <w:lang w:val="en-US"/>
+        <w:jc w:val="both"/>
+        <w:rPr>
+          <w:rFonts w:ascii="Calibri" w:hAnsi="Calibri" w:cs="Calibri"/>
+          <w:color w:val="000000"/>
+          <w:lang w:val="en-GB"/>
+        </w:rPr>
+      </w:pPr>
+      <w:r>
+        <w:rPr>
+          <w:rFonts w:ascii="Calibri" w:hAnsi="Calibri" w:cs="Calibri"/>
+          <w:color w:val="000000"/>
+          <w:lang w:val="en-GB"/>
         </w:rPr>
         <w:t xml:space="preserve">Each idiom is not given the same amount of space. The map (choropleth map and arrows) and the </w:t>
       </w:r>
@@ -172,7 +174,7 @@
         <w:rPr>
           <w:rFonts w:ascii="Calibri" w:hAnsi="Calibri" w:cs="Calibri"/>
           <w:color w:val="000000"/>
-          <w:lang w:val="en-US"/>
+          <w:lang w:val="en-GB"/>
         </w:rPr>
         <w:t>sankey</w:t>
       </w:r>
@@ -181,199 +183,131 @@
         <w:rPr>
           <w:rFonts w:ascii="Calibri" w:hAnsi="Calibri" w:cs="Calibri"/>
           <w:color w:val="000000"/>
-          <w:lang w:val="en-US"/>
+          <w:lang w:val="en-GB"/>
         </w:rPr>
         <w:t xml:space="preserve"> diagram, showing the degree flow, has a bigger part of the screen than the </w:t>
       </w:r>
+      <w:r>
+        <w:rPr>
+          <w:rFonts w:ascii="Calibri" w:hAnsi="Calibri" w:cs="Calibri"/>
+          <w:color w:val="000000"/>
+          <w:lang w:val="en-GB"/>
+        </w:rPr>
+        <w:t>barchart and the boxplot</w:t>
+      </w:r>
+      <w:r>
+        <w:rPr>
+          <w:rFonts w:ascii="Calibri" w:hAnsi="Calibri" w:cs="Calibri"/>
+          <w:color w:val="000000"/>
+          <w:lang w:val="en-GB"/>
+        </w:rPr>
+        <w:t xml:space="preserve">. </w:t>
+      </w:r>
+      <w:r>
+        <w:rPr>
+          <w:rFonts w:ascii="Calibri" w:hAnsi="Calibri" w:cs="Calibri"/>
+          <w:color w:val="000000"/>
+          <w:lang w:val="en-GB"/>
+        </w:rPr>
+        <w:t>T</w:t>
+      </w:r>
+      <w:r>
+        <w:rPr>
+          <w:rFonts w:ascii="Calibri" w:hAnsi="Calibri" w:cs="Calibri"/>
+          <w:color w:val="000000"/>
+          <w:lang w:val="en-GB"/>
+        </w:rPr>
+        <w:t xml:space="preserve">he </w:t>
+      </w:r>
+      <w:r>
+        <w:rPr>
+          <w:rFonts w:ascii="Calibri" w:hAnsi="Calibri" w:cs="Calibri"/>
+          <w:color w:val="000000"/>
+          <w:lang w:val="en-GB"/>
+        </w:rPr>
+        <w:t xml:space="preserve">map is given more space since it shows two different charts and is a central piece of the visualization. The </w:t>
+      </w:r>
       <w:proofErr w:type="spellStart"/>
       <w:r>
         <w:rPr>
           <w:rFonts w:ascii="Calibri" w:hAnsi="Calibri" w:cs="Calibri"/>
           <w:color w:val="000000"/>
-          <w:lang w:val="en-US"/>
-        </w:rPr>
-        <w:t>barchart</w:t>
+          <w:lang w:val="en-GB"/>
+        </w:rPr>
+        <w:t>sankey</w:t>
       </w:r>
       <w:proofErr w:type="spellEnd"/>
       <w:r>
         <w:rPr>
           <w:rFonts w:ascii="Calibri" w:hAnsi="Calibri" w:cs="Calibri"/>
           <w:color w:val="000000"/>
-          <w:lang w:val="en-US"/>
-        </w:rPr>
-        <w:t xml:space="preserve"> and the boxplot</w:t>
-      </w:r>
-      <w:r>
-        <w:rPr>
-          <w:rFonts w:ascii="Calibri" w:hAnsi="Calibri" w:cs="Calibri"/>
-          <w:color w:val="000000"/>
-          <w:lang w:val="en-US"/>
-        </w:rPr>
-        <w:t xml:space="preserve">. </w:t>
-      </w:r>
-      <w:r>
-        <w:rPr>
-          <w:rFonts w:ascii="Calibri" w:hAnsi="Calibri" w:cs="Calibri"/>
-          <w:color w:val="000000"/>
-          <w:lang w:val="en-US"/>
-        </w:rPr>
-        <w:t>T</w:t>
-      </w:r>
-      <w:r>
-        <w:rPr>
-          <w:rFonts w:ascii="Calibri" w:hAnsi="Calibri" w:cs="Calibri"/>
-          <w:color w:val="000000"/>
-          <w:lang w:val="en-US"/>
-        </w:rPr>
-        <w:t xml:space="preserve">he </w:t>
-      </w:r>
-      <w:r>
-        <w:rPr>
-          <w:rFonts w:ascii="Calibri" w:hAnsi="Calibri" w:cs="Calibri"/>
-          <w:color w:val="000000"/>
-          <w:lang w:val="en-US"/>
-        </w:rPr>
-        <w:t xml:space="preserve">map is given more space since it shows two different charts and is a central piece of the visualization. </w:t>
-      </w:r>
-      <w:r>
-        <w:rPr>
-          <w:rFonts w:ascii="Calibri" w:hAnsi="Calibri" w:cs="Calibri"/>
-          <w:color w:val="000000"/>
-          <w:lang w:val="en-US"/>
-        </w:rPr>
-        <w:t xml:space="preserve">The </w:t>
+          <w:lang w:val="en-GB"/>
+        </w:rPr>
+        <w:t xml:space="preserve"> diagram is even slightly wider than the map. This is because the map of Europe is not wide, and the Sankey diagram </w:t>
+      </w:r>
+      <w:r>
+        <w:rPr>
+          <w:rFonts w:ascii="Calibri" w:hAnsi="Calibri" w:cs="Calibri"/>
+          <w:color w:val="000000"/>
+          <w:lang w:val="en-GB"/>
+        </w:rPr>
+        <w:t>got</w:t>
+      </w:r>
+      <w:r>
+        <w:rPr>
+          <w:rFonts w:ascii="Calibri" w:hAnsi="Calibri" w:cs="Calibri"/>
+          <w:color w:val="000000"/>
+          <w:lang w:val="en-GB"/>
+        </w:rPr>
+        <w:t xml:space="preserve"> more readable </w:t>
+      </w:r>
+      <w:r>
+        <w:rPr>
+          <w:rFonts w:ascii="Calibri" w:hAnsi="Calibri" w:cs="Calibri"/>
+          <w:color w:val="000000"/>
+          <w:lang w:val="en-GB"/>
+        </w:rPr>
+        <w:t>with more width</w:t>
+      </w:r>
+      <w:r>
+        <w:rPr>
+          <w:rFonts w:ascii="Calibri" w:hAnsi="Calibri" w:cs="Calibri"/>
+          <w:color w:val="000000"/>
+          <w:lang w:val="en-GB"/>
+        </w:rPr>
+        <w:t xml:space="preserve">. In </w:t>
+      </w:r>
+      <w:r>
+        <w:rPr>
+          <w:rFonts w:ascii="Calibri" w:hAnsi="Calibri" w:cs="Calibri"/>
+          <w:color w:val="000000"/>
+          <w:lang w:val="en-GB"/>
+        </w:rPr>
+        <w:t>addition,</w:t>
+      </w:r>
+      <w:r>
+        <w:rPr>
+          <w:rFonts w:ascii="Calibri" w:hAnsi="Calibri" w:cs="Calibri"/>
+          <w:color w:val="000000"/>
+          <w:lang w:val="en-GB"/>
+        </w:rPr>
+        <w:t xml:space="preserve"> the map and the </w:t>
       </w:r>
       <w:proofErr w:type="spellStart"/>
       <w:r>
         <w:rPr>
           <w:rFonts w:ascii="Calibri" w:hAnsi="Calibri" w:cs="Calibri"/>
           <w:color w:val="000000"/>
-          <w:lang w:val="en-US"/>
-        </w:rPr>
-        <w:t>s</w:t>
-      </w:r>
-      <w:r>
-        <w:rPr>
-          <w:rFonts w:ascii="Calibri" w:hAnsi="Calibri" w:cs="Calibri"/>
-          <w:color w:val="000000"/>
-          <w:lang w:val="en-US"/>
-        </w:rPr>
-        <w:t>ankey</w:t>
+          <w:lang w:val="en-GB"/>
+        </w:rPr>
+        <w:t>sankey</w:t>
       </w:r>
       <w:proofErr w:type="spellEnd"/>
       <w:r>
         <w:rPr>
           <w:rFonts w:ascii="Calibri" w:hAnsi="Calibri" w:cs="Calibri"/>
           <w:color w:val="000000"/>
-          <w:lang w:val="en-US"/>
-        </w:rPr>
-        <w:t xml:space="preserve"> diagram is </w:t>
-      </w:r>
-      <w:r>
-        <w:rPr>
-          <w:rFonts w:ascii="Calibri" w:hAnsi="Calibri" w:cs="Calibri"/>
-          <w:color w:val="000000"/>
-          <w:lang w:val="en-US"/>
-        </w:rPr>
-        <w:t>even slightly</w:t>
-      </w:r>
-      <w:r>
-        <w:rPr>
-          <w:rFonts w:ascii="Calibri" w:hAnsi="Calibri" w:cs="Calibri"/>
-          <w:color w:val="000000"/>
-          <w:lang w:val="en-US"/>
-        </w:rPr>
-        <w:t xml:space="preserve"> wider than the map. </w:t>
-      </w:r>
-      <w:r>
-        <w:rPr>
-          <w:rFonts w:ascii="Calibri" w:hAnsi="Calibri" w:cs="Calibri"/>
-          <w:color w:val="000000"/>
-          <w:lang w:val="en-US"/>
-        </w:rPr>
-        <w:t xml:space="preserve">This is because the map of Europe is not </w:t>
-      </w:r>
-      <w:r>
-        <w:rPr>
-          <w:rFonts w:ascii="Calibri" w:hAnsi="Calibri" w:cs="Calibri"/>
-          <w:color w:val="000000"/>
-          <w:lang w:val="en-US"/>
-        </w:rPr>
-        <w:t>wide,</w:t>
-      </w:r>
-      <w:r>
-        <w:rPr>
-          <w:rFonts w:ascii="Calibri" w:hAnsi="Calibri" w:cs="Calibri"/>
-          <w:color w:val="000000"/>
-          <w:lang w:val="en-US"/>
-        </w:rPr>
-        <w:t xml:space="preserve"> and the Sankey diagram </w:t>
-      </w:r>
-      <w:r>
-        <w:rPr>
-          <w:rFonts w:ascii="Calibri" w:hAnsi="Calibri" w:cs="Calibri"/>
-          <w:color w:val="000000"/>
-          <w:lang w:val="en-US"/>
-        </w:rPr>
-        <w:t>got</w:t>
-      </w:r>
-      <w:r>
-        <w:rPr>
-          <w:rFonts w:ascii="Calibri" w:hAnsi="Calibri" w:cs="Calibri"/>
-          <w:color w:val="000000"/>
-          <w:lang w:val="en-US"/>
-        </w:rPr>
-        <w:t xml:space="preserve"> more readable </w:t>
-      </w:r>
-      <w:r>
-        <w:rPr>
-          <w:rFonts w:ascii="Calibri" w:hAnsi="Calibri" w:cs="Calibri"/>
-          <w:color w:val="000000"/>
-          <w:lang w:val="en-US"/>
-        </w:rPr>
-        <w:t>with more width</w:t>
-      </w:r>
-      <w:r>
-        <w:rPr>
-          <w:rFonts w:ascii="Calibri" w:hAnsi="Calibri" w:cs="Calibri"/>
-          <w:color w:val="000000"/>
-          <w:lang w:val="en-US"/>
-        </w:rPr>
-        <w:t xml:space="preserve">. In </w:t>
-      </w:r>
-      <w:bookmarkStart w:id="0" w:name="_GoBack"/>
-      <w:bookmarkEnd w:id="0"/>
-      <w:r>
-        <w:rPr>
-          <w:rFonts w:ascii="Calibri" w:hAnsi="Calibri" w:cs="Calibri"/>
-          <w:color w:val="000000"/>
-          <w:lang w:val="en-US"/>
-        </w:rPr>
-        <w:t>addition,</w:t>
-      </w:r>
-      <w:r>
-        <w:rPr>
-          <w:rFonts w:ascii="Calibri" w:hAnsi="Calibri" w:cs="Calibri"/>
-          <w:color w:val="000000"/>
-          <w:lang w:val="en-US"/>
-        </w:rPr>
-        <w:t xml:space="preserve"> the map and the </w:t>
-      </w:r>
-      <w:proofErr w:type="spellStart"/>
-      <w:r>
-        <w:rPr>
-          <w:rFonts w:ascii="Calibri" w:hAnsi="Calibri" w:cs="Calibri"/>
-          <w:color w:val="000000"/>
-          <w:lang w:val="en-US"/>
-        </w:rPr>
-        <w:t>sankey</w:t>
-      </w:r>
-      <w:proofErr w:type="spellEnd"/>
-      <w:r>
-        <w:rPr>
-          <w:rFonts w:ascii="Calibri" w:hAnsi="Calibri" w:cs="Calibri"/>
-          <w:color w:val="000000"/>
-          <w:lang w:val="en-US"/>
+          <w:lang w:val="en-GB"/>
         </w:rPr>
         <w:t xml:space="preserve"> diagram has </w:t>
       </w:r>
@@ -381,34 +315,19 @@
         <w:rPr>
           <w:rFonts w:ascii="Calibri" w:hAnsi="Calibri" w:cs="Calibri"/>
           <w:color w:val="000000"/>
-          <w:lang w:val="en-US"/>
-        </w:rPr>
-        <w:t xml:space="preserve">smaller details which comes out more clearly if it is bigger, while the </w:t>
-      </w:r>
-      <w:proofErr w:type="spellStart"/>
-      <w:r>
-        <w:rPr>
-          <w:rFonts w:ascii="Calibri" w:hAnsi="Calibri" w:cs="Calibri"/>
-          <w:color w:val="000000"/>
-          <w:lang w:val="en-US"/>
-        </w:rPr>
-        <w:t>barchart</w:t>
-      </w:r>
-      <w:proofErr w:type="spellEnd"/>
-      <w:r>
-        <w:rPr>
-          <w:rFonts w:ascii="Calibri" w:hAnsi="Calibri" w:cs="Calibri"/>
-          <w:color w:val="000000"/>
-          <w:lang w:val="en-US"/>
-        </w:rPr>
-        <w:t xml:space="preserve"> and boxplot manage to convey the same information with less space.</w:t>
+          <w:lang w:val="en-GB"/>
+        </w:rPr>
+        <w:t>smaller details which comes out more clearly if it is bigger, while the barchart and boxplot manage to convey the same information with less space.</w:t>
       </w:r>
     </w:p>
     <w:p>
       <w:pPr>
         <w:spacing w:after="120"/>
-        <w:rPr>
-          <w:lang w:val="en-US"/>
+        <w:jc w:val="both"/>
+        <w:rPr>
+          <w:rFonts w:ascii="Calibri" w:hAnsi="Calibri" w:cs="Calibri"/>
+          <w:color w:val="000000"/>
+          <w:lang w:val="en-GB"/>
         </w:rPr>
       </w:pPr>
     </w:p>
@@ -416,14 +335,23 @@
       <w:pPr>
         <w:spacing w:after="120"/>
         <w:jc w:val="center"/>
-      </w:pPr>
-      <w:r>
         <w:rPr>
           <w:rFonts w:ascii="Calibri" w:hAnsi="Calibri" w:cs="Calibri"/>
           <w:color w:val="000000"/>
           <w:sz w:val="22"/>
           <w:szCs w:val="22"/>
           <w:bdr w:val="none" w:sz="0" w:space="0" w:color="auto" w:frame="1"/>
+          <w:lang w:val="en-GB"/>
+        </w:rPr>
+      </w:pPr>
+      <w:r>
+        <w:rPr>
+          <w:rFonts w:ascii="Calibri" w:hAnsi="Calibri" w:cs="Calibri"/>
+          <w:color w:val="000000"/>
+          <w:sz w:val="22"/>
+          <w:szCs w:val="22"/>
+          <w:bdr w:val="none" w:sz="0" w:space="0" w:color="auto" w:frame="1"/>
+          <w:lang w:val="en-GB"/>
         </w:rPr>
         <w:fldChar w:fldCharType="begin"/>
       </w:r>
@@ -434,6 +362,7 @@
           <w:sz w:val="22"/>
           <w:szCs w:val="22"/>
           <w:bdr w:val="none" w:sz="0" w:space="0" w:color="auto" w:frame="1"/>
+          <w:lang w:val="en-GB"/>
         </w:rPr>
         <w:instrText xml:space="preserve"> INCLUDEPICTURE "https://lh3.googleusercontent.com/PhFRW-3gT3bhBBQbSPtJC8iUJYMPLtgi6H5YDLF5JGLSCNCWEI7nKR0W-vGHv7hXgHKzDrCPYxTXUXym5CGIeJadgOJURKG1T2aYXTEYPfvJp7dfHa9salRy3yv0_bXGgh4gyT7z" \* MERGEFORMATINET </w:instrText>
       </w:r>
@@ -444,6 +373,7 @@
           <w:sz w:val="22"/>
           <w:szCs w:val="22"/>
           <w:bdr w:val="none" w:sz="0" w:space="0" w:color="auto" w:frame="1"/>
+          <w:lang w:val="en-GB"/>
         </w:rPr>
         <w:fldChar w:fldCharType="separate"/>
       </w:r>
@@ -455,11 +385,12 @@
           <w:sz w:val="22"/>
           <w:szCs w:val="22"/>
           <w:bdr w:val="none" w:sz="0" w:space="0" w:color="auto" w:frame="1"/>
+          <w:lang w:val="en-GB"/>
         </w:rPr>
         <w:drawing>
-          <wp:inline distT="0" distB="0" distL="0" distR="0" wp14:anchorId="3FACF970" wp14:editId="6354E4C3">
-            <wp:extent cx="6062133" cy="3564717"/>
-            <wp:effectExtent l="0" t="0" r="0" b="4445"/>
+          <wp:inline distT="0" distB="0" distL="0" distR="0" wp14:anchorId="3FACF970" wp14:editId="26F0E285">
+            <wp:extent cx="6061348" cy="3524987"/>
+            <wp:effectExtent l="0" t="0" r="0" b="5715"/>
             <wp:docPr id="1" name="Picture 1" descr="A close up of a map&#10;&#10;Description automatically generated"/>
             <wp:cNvGraphicFramePr>
               <a:graphicFrameLocks xmlns:a="http://schemas.openxmlformats.org/drawingml/2006/main" noChangeAspect="1"/>
@@ -473,8 +404,353 @@
                       <a:picLocks noChangeAspect="1" noChangeArrowheads="1"/>
                     </pic:cNvPicPr>
                   </pic:nvPicPr>
+                  <pic:blipFill rotWithShape="1">
+                    <a:blip r:embed="rId7">
+                      <a:extLst>
+                        <a:ext uri="{28A0092B-C50C-407E-A947-70E740481C1C}">
+                          <a14:useLocalDpi xmlns:a14="http://schemas.microsoft.com/office/drawing/2010/main" val="0"/>
+                        </a:ext>
+                      </a:extLst>
+                    </a:blip>
+                    <a:srcRect t="1102"/>
+                    <a:stretch/>
+                  </pic:blipFill>
+                  <pic:spPr bwMode="auto">
+                    <a:xfrm>
+                      <a:off x="0" y="0"/>
+                      <a:ext cx="6066924" cy="3528230"/>
+                    </a:xfrm>
+                    <a:prstGeom prst="rect">
+                      <a:avLst/>
+                    </a:prstGeom>
+                    <a:noFill/>
+                    <a:ln>
+                      <a:noFill/>
+                    </a:ln>
+                    <a:extLst>
+                      <a:ext uri="{53640926-AAD7-44D8-BBD7-CCE9431645EC}">
+                        <a14:shadowObscured xmlns:a14="http://schemas.microsoft.com/office/drawing/2010/main"/>
+                      </a:ext>
+                    </a:extLst>
+                  </pic:spPr>
+                </pic:pic>
+              </a:graphicData>
+            </a:graphic>
+          </wp:inline>
+        </w:drawing>
+      </w:r>
+      <w:r>
+        <w:rPr>
+          <w:rFonts w:ascii="Calibri" w:hAnsi="Calibri" w:cs="Calibri"/>
+          <w:color w:val="000000"/>
+          <w:sz w:val="22"/>
+          <w:szCs w:val="22"/>
+          <w:bdr w:val="none" w:sz="0" w:space="0" w:color="auto" w:frame="1"/>
+          <w:lang w:val="en-GB"/>
+        </w:rPr>
+        <w:fldChar w:fldCharType="end"/>
+      </w:r>
+    </w:p>
+    <w:p>
+      <w:pPr>
+        <w:spacing w:after="120"/>
+        <w:jc w:val="both"/>
+        <w:rPr>
+          <w:lang w:val="en-GB"/>
+        </w:rPr>
+      </w:pPr>
+      <w:r>
+        <w:rPr>
+          <w:rFonts w:ascii="Calibri" w:hAnsi="Calibri" w:cs="Calibri"/>
+          <w:color w:val="000000"/>
+          <w:sz w:val="22"/>
+          <w:szCs w:val="22"/>
+          <w:bdr w:val="none" w:sz="0" w:space="0" w:color="auto" w:frame="1"/>
+          <w:lang w:val="en-GB"/>
+        </w:rPr>
+        <w:t xml:space="preserve">In the current state of the prototype, we have developed and </w:t>
+      </w:r>
+      <w:r>
+        <w:rPr>
+          <w:rFonts w:ascii="Calibri" w:hAnsi="Calibri" w:cs="Calibri"/>
+          <w:color w:val="000000"/>
+          <w:sz w:val="22"/>
+          <w:szCs w:val="22"/>
+          <w:bdr w:val="none" w:sz="0" w:space="0" w:color="auto" w:frame="1"/>
+          <w:lang w:val="en-GB"/>
+        </w:rPr>
+        <w:t xml:space="preserve">mostly interlinked the </w:t>
+      </w:r>
+      <w:proofErr w:type="spellStart"/>
+      <w:r>
+        <w:rPr>
+          <w:rFonts w:ascii="Calibri" w:hAnsi="Calibri" w:cs="Calibri"/>
+          <w:color w:val="000000"/>
+          <w:sz w:val="22"/>
+          <w:szCs w:val="22"/>
+          <w:bdr w:val="none" w:sz="0" w:space="0" w:color="auto" w:frame="1"/>
+          <w:lang w:val="en-GB"/>
+        </w:rPr>
+        <w:t>sankey</w:t>
+      </w:r>
+      <w:proofErr w:type="spellEnd"/>
+      <w:r>
+        <w:rPr>
+          <w:rFonts w:ascii="Calibri" w:hAnsi="Calibri" w:cs="Calibri"/>
+          <w:color w:val="000000"/>
+          <w:sz w:val="22"/>
+          <w:szCs w:val="22"/>
+          <w:bdr w:val="none" w:sz="0" w:space="0" w:color="auto" w:frame="1"/>
+          <w:lang w:val="en-GB"/>
+        </w:rPr>
+        <w:t xml:space="preserve"> diagram and the map. The price index graph is developed and works when no country is selected. The boxplot idiom is yet to be implemented.</w:t>
+      </w:r>
+    </w:p>
+    <w:p>
+      <w:pPr>
+        <w:rPr>
+          <w:rFonts w:ascii="Calibri" w:eastAsia="DejaVu Sans Condensed" w:hAnsi="Calibri" w:cs="DejaVu Sans Condensed"/>
+          <w:b/>
+          <w:bCs/>
+          <w:sz w:val="28"/>
+          <w:szCs w:val="26"/>
+          <w:lang w:val="en-GB"/>
+        </w:rPr>
+      </w:pPr>
+      <w:r>
+        <w:rPr>
+          <w:rFonts w:ascii="Calibri" w:eastAsia="DejaVu Sans Condensed" w:hAnsi="Calibri" w:cs="DejaVu Sans Condensed"/>
+          <w:b/>
+          <w:bCs/>
+          <w:sz w:val="28"/>
+          <w:szCs w:val="26"/>
+          <w:lang w:val="en-GB"/>
+        </w:rPr>
+        <w:br w:type="page"/>
+      </w:r>
+      <w:bookmarkStart w:id="0" w:name="_GoBack"/>
+      <w:bookmarkEnd w:id="0"/>
+    </w:p>
+    <w:p>
+      <w:pPr>
+        <w:keepNext/>
+        <w:widowControl w:val="0"/>
+        <w:suppressAutoHyphens/>
+        <w:spacing w:before="240" w:after="120"/>
+        <w:outlineLvl w:val="3"/>
+        <w:rPr>
+          <w:rFonts w:ascii="Calibri" w:eastAsia="DejaVu Sans Condensed" w:hAnsi="Calibri" w:cs="DejaVu Sans Condensed"/>
+          <w:b/>
+          <w:bCs/>
+          <w:sz w:val="28"/>
+          <w:szCs w:val="26"/>
+          <w:lang w:val="en-GB"/>
+        </w:rPr>
+      </w:pPr>
+      <w:r>
+        <w:rPr>
+          <w:rFonts w:ascii="Calibri" w:eastAsia="DejaVu Sans Condensed" w:hAnsi="Calibri" w:cs="DejaVu Sans Condensed"/>
+          <w:b/>
+          <w:bCs/>
+          <w:sz w:val="28"/>
+          <w:szCs w:val="26"/>
+          <w:lang w:val="en-GB"/>
+        </w:rPr>
+        <w:lastRenderedPageBreak/>
+        <w:t xml:space="preserve">2. </w:t>
+      </w:r>
+      <w:r>
+        <w:rPr>
+          <w:rFonts w:ascii="Calibri" w:eastAsia="DejaVu Sans Condensed" w:hAnsi="Calibri" w:cs="DejaVu Sans Condensed"/>
+          <w:b/>
+          <w:bCs/>
+          <w:sz w:val="28"/>
+          <w:szCs w:val="26"/>
+          <w:lang w:val="en-GB"/>
+        </w:rPr>
+        <w:t>Implemented Idioms</w:t>
+      </w:r>
+    </w:p>
+    <w:p>
+      <w:pPr>
+        <w:pStyle w:val="Nadpis3"/>
+        <w:spacing w:before="320" w:after="120"/>
+        <w:jc w:val="both"/>
+        <w:rPr>
+          <w:rFonts w:cstheme="majorHAnsi"/>
+          <w:lang w:val="en-GB"/>
+        </w:rPr>
+      </w:pPr>
+      <w:r>
+        <w:rPr>
+          <w:rFonts w:cstheme="majorHAnsi"/>
+          <w:b/>
+          <w:bCs/>
+          <w:color w:val="073763"/>
+          <w:lang w:val="en-GB"/>
+        </w:rPr>
+        <w:t>Map</w:t>
+      </w:r>
+    </w:p>
+    <w:p>
+      <w:pPr>
+        <w:pStyle w:val="Normlnweb"/>
+        <w:numPr>
+          <w:ilvl w:val="0"/>
+          <w:numId w:val="10"/>
+        </w:numPr>
+        <w:spacing w:before="0" w:beforeAutospacing="0" w:after="0" w:afterAutospacing="0"/>
+        <w:jc w:val="both"/>
+        <w:textAlignment w:val="baseline"/>
+        <w:rPr>
+          <w:rFonts w:ascii="Calibri" w:hAnsi="Calibri" w:cs="Calibri"/>
+          <w:color w:val="000000"/>
+          <w:lang w:val="en-GB"/>
+        </w:rPr>
+      </w:pPr>
+      <w:r>
+        <w:rPr>
+          <w:rFonts w:ascii="Calibri" w:hAnsi="Calibri" w:cs="Calibri"/>
+          <w:color w:val="000000"/>
+          <w:lang w:val="en-GB"/>
+        </w:rPr>
+        <w:t xml:space="preserve">The country idiom works in two modes. When </w:t>
+      </w:r>
+      <w:r>
+        <w:rPr>
+          <w:rFonts w:ascii="Calibri" w:hAnsi="Calibri" w:cs="Calibri"/>
+          <w:b/>
+          <w:bCs/>
+          <w:color w:val="000000"/>
+          <w:lang w:val="en-GB"/>
+        </w:rPr>
+        <w:t>no country is selected</w:t>
+      </w:r>
+      <w:r>
+        <w:rPr>
+          <w:rFonts w:ascii="Calibri" w:hAnsi="Calibri" w:cs="Calibri"/>
+          <w:color w:val="000000"/>
+          <w:lang w:val="en-GB"/>
+        </w:rPr>
+        <w:t xml:space="preserve">, the map shows the ratio of the number of incoming students per one outgoing. This is visualized through a </w:t>
+      </w:r>
+      <w:proofErr w:type="spellStart"/>
+      <w:r>
+        <w:rPr>
+          <w:rFonts w:ascii="Calibri" w:hAnsi="Calibri" w:cs="Calibri"/>
+          <w:color w:val="000000"/>
+          <w:lang w:val="en-GB"/>
+        </w:rPr>
+        <w:t>color</w:t>
+      </w:r>
+      <w:proofErr w:type="spellEnd"/>
+      <w:r>
+        <w:rPr>
+          <w:rFonts w:ascii="Calibri" w:hAnsi="Calibri" w:cs="Calibri"/>
+          <w:color w:val="000000"/>
+          <w:lang w:val="en-GB"/>
+        </w:rPr>
+        <w:t xml:space="preserve"> gradient which is also explained in the legend. </w:t>
+      </w:r>
+    </w:p>
+    <w:p>
+      <w:pPr>
+        <w:pStyle w:val="Normlnweb"/>
+        <w:numPr>
+          <w:ilvl w:val="0"/>
+          <w:numId w:val="10"/>
+        </w:numPr>
+        <w:spacing w:before="0" w:beforeAutospacing="0" w:after="0" w:afterAutospacing="0"/>
+        <w:jc w:val="both"/>
+        <w:textAlignment w:val="baseline"/>
+        <w:rPr>
+          <w:rFonts w:ascii="Calibri" w:hAnsi="Calibri" w:cs="Calibri"/>
+          <w:color w:val="000000"/>
+          <w:lang w:val="en-GB"/>
+        </w:rPr>
+      </w:pPr>
+      <w:r>
+        <w:rPr>
+          <w:rFonts w:ascii="Calibri" w:hAnsi="Calibri" w:cs="Calibri"/>
+          <w:color w:val="000000"/>
+          <w:lang w:val="en-GB"/>
+        </w:rPr>
+        <w:t xml:space="preserve">When the user </w:t>
+      </w:r>
+      <w:r>
+        <w:rPr>
+          <w:rFonts w:ascii="Calibri" w:hAnsi="Calibri" w:cs="Calibri"/>
+          <w:b/>
+          <w:bCs/>
+          <w:color w:val="000000"/>
+          <w:lang w:val="en-GB"/>
+        </w:rPr>
+        <w:t>hovers over a country on the map</w:t>
+      </w:r>
+      <w:r>
+        <w:rPr>
+          <w:rFonts w:ascii="Calibri" w:hAnsi="Calibri" w:cs="Calibri"/>
+          <w:color w:val="000000"/>
+          <w:lang w:val="en-GB"/>
+        </w:rPr>
+        <w:t>, the country gets highlighted and also a label showing the exact number is shown. This also triggers a highlight in the other idioms. </w:t>
+      </w:r>
+    </w:p>
+    <w:p>
+      <w:pPr>
+        <w:pStyle w:val="Normlnweb"/>
+        <w:numPr>
+          <w:ilvl w:val="0"/>
+          <w:numId w:val="10"/>
+        </w:numPr>
+        <w:spacing w:before="0" w:beforeAutospacing="0" w:after="120" w:afterAutospacing="0"/>
+        <w:jc w:val="both"/>
+        <w:textAlignment w:val="baseline"/>
+        <w:rPr>
+          <w:rFonts w:ascii="Calibri" w:hAnsi="Calibri" w:cs="Calibri"/>
+          <w:color w:val="000000"/>
+          <w:sz w:val="22"/>
+          <w:szCs w:val="22"/>
+          <w:lang w:val="en-GB"/>
+        </w:rPr>
+      </w:pPr>
+      <w:r>
+        <w:rPr>
+          <w:rFonts w:ascii="Calibri" w:hAnsi="Calibri" w:cs="Calibri"/>
+          <w:noProof/>
+          <w:color w:val="000000"/>
+          <w:sz w:val="22"/>
+          <w:szCs w:val="22"/>
+          <w:bdr w:val="none" w:sz="0" w:space="0" w:color="auto" w:frame="1"/>
+          <w:lang w:val="en-GB"/>
+        </w:rPr>
+        <w:drawing>
+          <wp:anchor distT="0" distB="0" distL="114300" distR="114300" simplePos="0" relativeHeight="251664384" behindDoc="0" locked="0" layoutInCell="1" allowOverlap="1" wp14:anchorId="29374036" wp14:editId="070ED656">
+            <wp:simplePos x="0" y="0"/>
+            <wp:positionH relativeFrom="column">
+              <wp:posOffset>-304165</wp:posOffset>
+            </wp:positionH>
+            <wp:positionV relativeFrom="paragraph">
+              <wp:posOffset>1000125</wp:posOffset>
+            </wp:positionV>
+            <wp:extent cx="6667500" cy="1429385"/>
+            <wp:effectExtent l="0" t="0" r="0" b="5715"/>
+            <wp:wrapSquare wrapText="bothSides"/>
+            <wp:docPr id="8" name="Picture 8" descr="A screenshot of a cell phone&#10;&#10;Description automatically generated"/>
+            <wp:cNvGraphicFramePr>
+              <a:graphicFrameLocks xmlns:a="http://schemas.openxmlformats.org/drawingml/2006/main" noChangeAspect="1"/>
+            </wp:cNvGraphicFramePr>
+            <a:graphic xmlns:a="http://schemas.openxmlformats.org/drawingml/2006/main">
+              <a:graphicData uri="http://schemas.openxmlformats.org/drawingml/2006/picture">
+                <pic:pic xmlns:pic="http://schemas.openxmlformats.org/drawingml/2006/picture">
+                  <pic:nvPicPr>
+                    <pic:cNvPr id="0" name="Picture 3"/>
+                    <pic:cNvPicPr>
+                      <a:picLocks noChangeAspect="1" noChangeArrowheads="1"/>
+                    </pic:cNvPicPr>
+                  </pic:nvPicPr>
                   <pic:blipFill>
-                    <a:blip r:embed="rId5">
+                    <a:blip r:embed="rId8">
                       <a:extLst>
                         <a:ext uri="{28A0092B-C50C-407E-A947-70E740481C1C}">
                           <a14:useLocalDpi xmlns:a14="http://schemas.microsoft.com/office/drawing/2010/main" val="0"/>
@@ -489,7 +765,7 @@
                   <pic:spPr bwMode="auto">
                     <a:xfrm>
                       <a:off x="0" y="0"/>
-                      <a:ext cx="6066924" cy="3567534"/>
+                      <a:ext cx="6667500" cy="1429385"/>
                     </a:xfrm>
                     <a:prstGeom prst="rect">
                       <a:avLst/>
@@ -502,90 +778,139 @@
                 </pic:pic>
               </a:graphicData>
             </a:graphic>
-          </wp:inline>
+            <wp14:sizeRelH relativeFrom="page">
+              <wp14:pctWidth>0</wp14:pctWidth>
+            </wp14:sizeRelH>
+            <wp14:sizeRelV relativeFrom="page">
+              <wp14:pctHeight>0</wp14:pctHeight>
+            </wp14:sizeRelV>
+          </wp:anchor>
         </w:drawing>
       </w:r>
       <w:r>
         <w:rPr>
           <w:rFonts w:ascii="Calibri" w:hAnsi="Calibri" w:cs="Calibri"/>
           <w:color w:val="000000"/>
-          <w:sz w:val="22"/>
-          <w:szCs w:val="22"/>
+          <w:lang w:val="en-GB"/>
+        </w:rPr>
+        <w:t xml:space="preserve">When the user </w:t>
+      </w:r>
+      <w:r>
+        <w:rPr>
+          <w:rFonts w:ascii="Calibri" w:hAnsi="Calibri" w:cs="Calibri"/>
+          <w:b/>
+          <w:bCs/>
+          <w:color w:val="000000"/>
+          <w:lang w:val="en-GB"/>
+        </w:rPr>
+        <w:t>selects the country</w:t>
+      </w:r>
+      <w:r>
+        <w:rPr>
+          <w:rFonts w:ascii="Calibri" w:hAnsi="Calibri" w:cs="Calibri"/>
+          <w:color w:val="000000"/>
+          <w:lang w:val="en-GB"/>
+        </w:rPr>
+        <w:t>, individual lines between all of the country universities and incoming or outgoing universities are drawn. The drawing of the lines is animated to show the direction of the travel based on the selected student direction button state. When the user changes the state of the button, the lines are redrawn. Line width is modulated by the number of students going between the two universities.</w:t>
+      </w:r>
+      <w:r>
+        <w:rPr>
+          <w:rFonts w:ascii="Calibri" w:hAnsi="Calibri" w:cs="Calibri"/>
+          <w:color w:val="000000"/>
           <w:bdr w:val="none" w:sz="0" w:space="0" w:color="auto" w:frame="1"/>
+          <w:lang w:val="en-GB"/>
+        </w:rPr>
+        <w:t xml:space="preserve"> </w:t>
+      </w:r>
+      <w:r>
+        <w:rPr>
+          <w:rFonts w:ascii="Calibri" w:hAnsi="Calibri" w:cs="Calibri"/>
+          <w:color w:val="000000"/>
+          <w:sz w:val="22"/>
+          <w:szCs w:val="22"/>
+          <w:bdr w:val="none" w:sz="0" w:space="0" w:color="auto" w:frame="1"/>
+          <w:lang w:val="en-GB"/>
+        </w:rPr>
+        <w:fldChar w:fldCharType="begin"/>
+      </w:r>
+      <w:r>
+        <w:rPr>
+          <w:rFonts w:ascii="Calibri" w:hAnsi="Calibri" w:cs="Calibri"/>
+          <w:color w:val="000000"/>
+          <w:sz w:val="22"/>
+          <w:szCs w:val="22"/>
+          <w:bdr w:val="none" w:sz="0" w:space="0" w:color="auto" w:frame="1"/>
+          <w:lang w:val="en-GB"/>
+        </w:rPr>
+        <w:instrText xml:space="preserve"> INCLUDEPICTURE "https://lh5.googleusercontent.com/ETmN9BPBf8M3QdKZMjsb0pzi2HT9tvdx2Pf2jU4Zi3rDO47IZCkOds0xhOep5uy7QxPcUqKQARpNpb3TIQQLg85sRNYY8RkO5D-zeWQVHCMPMKcmmocQIaIVISeSXFUfCWFRodfn" \* MERGEFORMATINET </w:instrText>
+      </w:r>
+      <w:r>
+        <w:rPr>
+          <w:rFonts w:ascii="Calibri" w:hAnsi="Calibri" w:cs="Calibri"/>
+          <w:color w:val="000000"/>
+          <w:sz w:val="22"/>
+          <w:szCs w:val="22"/>
+          <w:bdr w:val="none" w:sz="0" w:space="0" w:color="auto" w:frame="1"/>
+          <w:lang w:val="en-GB"/>
+        </w:rPr>
+        <w:fldChar w:fldCharType="separate"/>
+      </w:r>
+      <w:r>
+        <w:rPr>
+          <w:rFonts w:ascii="Calibri" w:hAnsi="Calibri" w:cs="Calibri"/>
+          <w:color w:val="000000"/>
+          <w:sz w:val="22"/>
+          <w:szCs w:val="22"/>
+          <w:bdr w:val="none" w:sz="0" w:space="0" w:color="auto" w:frame="1"/>
+          <w:lang w:val="en-GB"/>
         </w:rPr>
         <w:fldChar w:fldCharType="end"/>
       </w:r>
     </w:p>
     <w:p>
       <w:pPr>
-        <w:rPr>
-          <w:rFonts w:ascii="Calibri" w:eastAsia="DejaVu Sans Condensed" w:hAnsi="Calibri" w:cs="DejaVu Sans Condensed"/>
-          <w:b/>
-          <w:bCs/>
-          <w:sz w:val="28"/>
-          <w:szCs w:val="26"/>
-          <w:lang w:val="en-GB"/>
-        </w:rPr>
-      </w:pPr>
-      <w:r>
-        <w:rPr>
-          <w:rFonts w:ascii="Calibri" w:eastAsia="DejaVu Sans Condensed" w:hAnsi="Calibri" w:cs="DejaVu Sans Condensed"/>
-          <w:b/>
-          <w:bCs/>
-          <w:sz w:val="28"/>
-          <w:szCs w:val="26"/>
-          <w:lang w:val="en-GB"/>
-        </w:rPr>
-        <w:br w:type="page"/>
+        <w:pStyle w:val="Normlnweb"/>
+        <w:spacing w:before="0" w:beforeAutospacing="0" w:after="120" w:afterAutospacing="0"/>
+        <w:jc w:val="both"/>
+        <w:rPr>
+          <w:rFonts w:ascii="Calibri" w:hAnsi="Calibri" w:cs="Calibri"/>
+          <w:color w:val="000000"/>
+          <w:lang w:val="en-GB"/>
+        </w:rPr>
+      </w:pPr>
+      <w:r>
+        <w:rPr>
+          <w:rFonts w:ascii="Calibri" w:hAnsi="Calibri" w:cs="Calibri"/>
+          <w:color w:val="000000"/>
+          <w:lang w:val="en-GB"/>
+        </w:rPr>
+        <w:t xml:space="preserve">If the user clicks to another country, it is </w:t>
+      </w:r>
+      <w:r>
+        <w:rPr>
+          <w:rFonts w:ascii="Calibri" w:hAnsi="Calibri" w:cs="Calibri"/>
+          <w:color w:val="000000"/>
+          <w:lang w:val="en-GB"/>
+        </w:rPr>
+        <w:t>selected,</w:t>
+      </w:r>
+      <w:r>
+        <w:rPr>
+          <w:rFonts w:ascii="Calibri" w:hAnsi="Calibri" w:cs="Calibri"/>
+          <w:color w:val="000000"/>
+          <w:lang w:val="en-GB"/>
+        </w:rPr>
+        <w:t xml:space="preserve"> and the lines are redrawn. If the user clicks on the same country, the country gets unselected and the whole visualization goes to the “no country is selected” state.</w:t>
       </w:r>
     </w:p>
     <w:p>
       <w:pPr>
-        <w:keepNext/>
-        <w:widowControl w:val="0"/>
-        <w:suppressAutoHyphens/>
-        <w:spacing w:before="240" w:after="120"/>
-        <w:outlineLvl w:val="3"/>
-        <w:rPr>
-          <w:rFonts w:ascii="Calibri" w:eastAsia="DejaVu Sans Condensed" w:hAnsi="Calibri" w:cs="DejaVu Sans Condensed"/>
-          <w:b/>
-          <w:bCs/>
-          <w:sz w:val="28"/>
-          <w:szCs w:val="26"/>
-          <w:lang w:val="en-GB"/>
-        </w:rPr>
-      </w:pPr>
-      <w:r>
-        <w:rPr>
-          <w:rFonts w:ascii="Calibri" w:eastAsia="DejaVu Sans Condensed" w:hAnsi="Calibri" w:cs="DejaVu Sans Condensed"/>
-          <w:b/>
-          <w:bCs/>
-          <w:sz w:val="28"/>
-          <w:szCs w:val="26"/>
-          <w:lang w:val="en-GB"/>
-        </w:rPr>
-        <w:lastRenderedPageBreak/>
-        <w:t xml:space="preserve">2. </w:t>
-      </w:r>
-      <w:r>
-        <w:rPr>
-          <w:rFonts w:ascii="Calibri" w:eastAsia="DejaVu Sans Condensed" w:hAnsi="Calibri" w:cs="DejaVu Sans Condensed"/>
-          <w:b/>
-          <w:bCs/>
-          <w:sz w:val="28"/>
-          <w:szCs w:val="26"/>
-          <w:lang w:val="en-GB"/>
-        </w:rPr>
-        <w:t>Implemented Idioms</w:t>
-      </w:r>
-    </w:p>
-    <w:p>
-      <w:pPr>
-        <w:pStyle w:val="Heading3"/>
+        <w:pStyle w:val="Nadpis3"/>
         <w:spacing w:before="320" w:after="120"/>
         <w:jc w:val="both"/>
         <w:rPr>
           <w:rFonts w:cstheme="majorHAnsi"/>
+          <w:lang w:val="en-GB"/>
         </w:rPr>
       </w:pPr>
       <w:r>
@@ -594,333 +919,83 @@
           <w:b/>
           <w:bCs/>
           <w:color w:val="073763"/>
-        </w:rPr>
-        <w:t>Map</w:t>
+          <w:lang w:val="en-GB"/>
+        </w:rPr>
+        <w:t>Degree flow</w:t>
       </w:r>
     </w:p>
     <w:p>
       <w:pPr>
-        <w:pStyle w:val="NormalWeb"/>
-        <w:numPr>
-          <w:ilvl w:val="0"/>
-          <w:numId w:val="10"/>
-        </w:numPr>
-        <w:spacing w:before="0" w:beforeAutospacing="0" w:after="0" w:afterAutospacing="0"/>
-        <w:jc w:val="both"/>
-        <w:textAlignment w:val="baseline"/>
-        <w:rPr>
-          <w:rFonts w:ascii="Calibri" w:hAnsi="Calibri" w:cs="Calibri"/>
-          <w:color w:val="000000"/>
-        </w:rPr>
-      </w:pPr>
-      <w:r>
-        <w:rPr>
-          <w:rFonts w:ascii="Calibri" w:hAnsi="Calibri" w:cs="Calibri"/>
-          <w:color w:val="000000"/>
-          <w:lang w:val="en-US"/>
-        </w:rPr>
-        <w:t xml:space="preserve">The country idiom works in two modes. When </w:t>
-      </w:r>
-      <w:r>
-        <w:rPr>
-          <w:rFonts w:ascii="Calibri" w:hAnsi="Calibri" w:cs="Calibri"/>
-          <w:b/>
-          <w:bCs/>
-          <w:color w:val="000000"/>
-          <w:lang w:val="en-US"/>
-        </w:rPr>
-        <w:t>no country is selected</w:t>
-      </w:r>
-      <w:r>
-        <w:rPr>
-          <w:rFonts w:ascii="Calibri" w:hAnsi="Calibri" w:cs="Calibri"/>
-          <w:color w:val="000000"/>
-          <w:lang w:val="en-US"/>
-        </w:rPr>
-        <w:t xml:space="preserve">, the map shows the ratio of the number of incoming students per one outgoing. This is visualized through a </w:t>
-      </w:r>
-      <w:proofErr w:type="spellStart"/>
-      <w:r>
-        <w:rPr>
-          <w:rFonts w:ascii="Calibri" w:hAnsi="Calibri" w:cs="Calibri"/>
-          <w:color w:val="000000"/>
-          <w:lang w:val="en-US"/>
-        </w:rPr>
-        <w:t>colour</w:t>
-      </w:r>
-      <w:proofErr w:type="spellEnd"/>
-      <w:r>
-        <w:rPr>
-          <w:rFonts w:ascii="Calibri" w:hAnsi="Calibri" w:cs="Calibri"/>
-          <w:color w:val="000000"/>
-          <w:lang w:val="en-US"/>
-        </w:rPr>
-        <w:t xml:space="preserve"> gradient which is also explained in the legend. </w:t>
-      </w:r>
-    </w:p>
-    <w:p>
-      <w:pPr>
-        <w:pStyle w:val="NormalWeb"/>
-        <w:numPr>
-          <w:ilvl w:val="0"/>
-          <w:numId w:val="10"/>
-        </w:numPr>
-        <w:spacing w:before="0" w:beforeAutospacing="0" w:after="0" w:afterAutospacing="0"/>
-        <w:jc w:val="both"/>
-        <w:textAlignment w:val="baseline"/>
-        <w:rPr>
-          <w:rFonts w:ascii="Calibri" w:hAnsi="Calibri" w:cs="Calibri"/>
-          <w:color w:val="000000"/>
-          <w:lang w:val="en-US"/>
-        </w:rPr>
-      </w:pPr>
-      <w:r>
-        <w:rPr>
-          <w:rFonts w:ascii="Calibri" w:hAnsi="Calibri" w:cs="Calibri"/>
-          <w:color w:val="000000"/>
-          <w:lang w:val="en-US"/>
-        </w:rPr>
-        <w:t>When the user hovers over a country on the map, the country gets highlighted and also a label showing the exact number is shown. This also triggers a highlight in the other idioms. </w:t>
-      </w:r>
-    </w:p>
-    <w:p>
-      <w:pPr>
-        <w:pStyle w:val="NormalWeb"/>
-        <w:numPr>
-          <w:ilvl w:val="0"/>
-          <w:numId w:val="10"/>
-        </w:numPr>
-        <w:spacing w:before="0" w:beforeAutospacing="0" w:after="120" w:afterAutospacing="0"/>
-        <w:textAlignment w:val="baseline"/>
-        <w:rPr>
-          <w:rFonts w:ascii="Calibri" w:hAnsi="Calibri" w:cs="Calibri"/>
-          <w:color w:val="000000"/>
-          <w:sz w:val="22"/>
-          <w:szCs w:val="22"/>
-          <w:lang w:val="en-US"/>
-        </w:rPr>
-      </w:pPr>
-      <w:r>
-        <w:rPr>
-          <w:rFonts w:ascii="Calibri" w:hAnsi="Calibri" w:cs="Calibri"/>
-          <w:color w:val="000000"/>
-          <w:lang w:val="en-US"/>
-        </w:rPr>
-        <w:t>When the user selects the country, individual lines between all of the country universities and incoming or outgoing universities are drawn. The drawing of the lines is animated to show the direction of the travel based on the selected student direction button state. When the user changes the state of the button, the lines are redrawn. Line width is modulated by the number of students going between the two</w:t>
-      </w:r>
-      <w:r>
-        <w:rPr>
-          <w:rFonts w:ascii="Calibri" w:hAnsi="Calibri" w:cs="Calibri"/>
-          <w:color w:val="000000"/>
-          <w:lang w:val="en-US"/>
-        </w:rPr>
-        <w:t xml:space="preserve"> </w:t>
-      </w:r>
-      <w:r>
-        <w:rPr>
-          <w:rFonts w:ascii="Calibri" w:hAnsi="Calibri" w:cs="Calibri"/>
-          <w:color w:val="000000"/>
-          <w:lang w:val="en-US"/>
-        </w:rPr>
-        <w:t>universities.</w:t>
-      </w:r>
-      <w:r>
-        <w:rPr>
-          <w:rFonts w:ascii="Calibri" w:hAnsi="Calibri" w:cs="Calibri"/>
-          <w:color w:val="000000"/>
-          <w:bdr w:val="none" w:sz="0" w:space="0" w:color="auto" w:frame="1"/>
-          <w:lang w:val="en-US"/>
-        </w:rPr>
-        <w:t xml:space="preserve"> </w:t>
-      </w:r>
-      <w:r>
-        <w:rPr>
-          <w:rFonts w:ascii="Calibri" w:hAnsi="Calibri" w:cs="Calibri"/>
-          <w:color w:val="000000"/>
-          <w:sz w:val="22"/>
-          <w:szCs w:val="22"/>
-          <w:bdr w:val="none" w:sz="0" w:space="0" w:color="auto" w:frame="1"/>
-        </w:rPr>
-        <w:fldChar w:fldCharType="begin"/>
-      </w:r>
-      <w:r>
-        <w:rPr>
-          <w:rFonts w:ascii="Calibri" w:hAnsi="Calibri" w:cs="Calibri"/>
-          <w:color w:val="000000"/>
-          <w:sz w:val="22"/>
-          <w:szCs w:val="22"/>
-          <w:bdr w:val="none" w:sz="0" w:space="0" w:color="auto" w:frame="1"/>
-          <w:lang w:val="en-US"/>
-        </w:rPr>
-        <w:instrText xml:space="preserve"> INCLUDEPICTURE "https://lh5.googleusercontent.com/ETmN9BPBf8M3QdKZMjsb0pzi2HT9tvdx2Pf2jU4Zi3rDO47IZCkOds0xhOep5uy7QxPcUqKQARpNpb3TIQQLg85sRNYY8RkO5D-zeWQVHCMPMKcmmocQIaIVISeSXFUfCWFRodfn" \* MERGEFORMATINET </w:instrText>
-      </w:r>
-      <w:r>
-        <w:rPr>
-          <w:rFonts w:ascii="Calibri" w:hAnsi="Calibri" w:cs="Calibri"/>
-          <w:color w:val="000000"/>
-          <w:sz w:val="22"/>
-          <w:szCs w:val="22"/>
-          <w:bdr w:val="none" w:sz="0" w:space="0" w:color="auto" w:frame="1"/>
-        </w:rPr>
-        <w:fldChar w:fldCharType="separate"/>
-      </w:r>
-      <w:r>
-        <w:rPr>
-          <w:rFonts w:ascii="Calibri" w:hAnsi="Calibri" w:cs="Calibri"/>
-          <w:noProof/>
-          <w:color w:val="000000"/>
-          <w:sz w:val="22"/>
-          <w:szCs w:val="22"/>
-          <w:bdr w:val="none" w:sz="0" w:space="0" w:color="auto" w:frame="1"/>
-        </w:rPr>
-        <w:drawing>
-          <wp:inline distT="0" distB="0" distL="0" distR="0" wp14:anchorId="28DCB209" wp14:editId="35A6DA56">
-            <wp:extent cx="6116320" cy="1311910"/>
-            <wp:effectExtent l="0" t="0" r="5080" b="0"/>
-            <wp:docPr id="8" name="Picture 8" descr="A screenshot of a cell phone&#10;&#10;Description automatically generated"/>
-            <wp:cNvGraphicFramePr>
-              <a:graphicFrameLocks xmlns:a="http://schemas.openxmlformats.org/drawingml/2006/main" noChangeAspect="1"/>
-            </wp:cNvGraphicFramePr>
-            <a:graphic xmlns:a="http://schemas.openxmlformats.org/drawingml/2006/main">
-              <a:graphicData uri="http://schemas.openxmlformats.org/drawingml/2006/picture">
-                <pic:pic xmlns:pic="http://schemas.openxmlformats.org/drawingml/2006/picture">
-                  <pic:nvPicPr>
-                    <pic:cNvPr id="0" name="Picture 3"/>
-                    <pic:cNvPicPr>
-                      <a:picLocks noChangeAspect="1" noChangeArrowheads="1"/>
-                    </pic:cNvPicPr>
-                  </pic:nvPicPr>
-                  <pic:blipFill>
-                    <a:blip r:embed="rId6">
-                      <a:extLst>
-                        <a:ext uri="{28A0092B-C50C-407E-A947-70E740481C1C}">
-                          <a14:useLocalDpi xmlns:a14="http://schemas.microsoft.com/office/drawing/2010/main" val="0"/>
-                        </a:ext>
-                      </a:extLst>
-                    </a:blip>
-                    <a:srcRect/>
-                    <a:stretch>
-                      <a:fillRect/>
-                    </a:stretch>
-                  </pic:blipFill>
-                  <pic:spPr bwMode="auto">
-                    <a:xfrm>
-                      <a:off x="0" y="0"/>
-                      <a:ext cx="6116320" cy="1311910"/>
-                    </a:xfrm>
-                    <a:prstGeom prst="rect">
-                      <a:avLst/>
-                    </a:prstGeom>
-                    <a:noFill/>
-                    <a:ln>
-                      <a:noFill/>
-                    </a:ln>
-                  </pic:spPr>
-                </pic:pic>
-              </a:graphicData>
-            </a:graphic>
-          </wp:inline>
-        </w:drawing>
-      </w:r>
-      <w:r>
-        <w:rPr>
-          <w:rFonts w:ascii="Calibri" w:hAnsi="Calibri" w:cs="Calibri"/>
-          <w:color w:val="000000"/>
-          <w:sz w:val="22"/>
-          <w:szCs w:val="22"/>
-          <w:bdr w:val="none" w:sz="0" w:space="0" w:color="auto" w:frame="1"/>
-        </w:rPr>
-        <w:fldChar w:fldCharType="end"/>
-      </w:r>
-      <w:r>
-        <w:rPr>
-          <w:rFonts w:ascii="Calibri" w:hAnsi="Calibri" w:cs="Calibri"/>
-          <w:color w:val="000000"/>
-          <w:sz w:val="22"/>
-          <w:szCs w:val="22"/>
-          <w:lang w:val="en-US"/>
-        </w:rPr>
-        <w:t xml:space="preserve"> </w:t>
-      </w:r>
-    </w:p>
-    <w:p>
-      <w:pPr>
-        <w:pStyle w:val="NormalWeb"/>
+        <w:pStyle w:val="Normlnweb"/>
         <w:spacing w:before="0" w:beforeAutospacing="0" w:after="120" w:afterAutospacing="0"/>
         <w:jc w:val="both"/>
         <w:rPr>
-          <w:rFonts w:ascii="Calibri" w:hAnsi="Calibri" w:cs="Calibri"/>
-          <w:color w:val="000000"/>
-          <w:lang w:val="en-US"/>
-        </w:rPr>
-      </w:pPr>
-      <w:r>
-        <w:rPr>
-          <w:rFonts w:ascii="Calibri" w:hAnsi="Calibri" w:cs="Calibri"/>
-          <w:color w:val="000000"/>
-          <w:lang w:val="en-US"/>
-        </w:rPr>
-        <w:t xml:space="preserve">If the user clicks to another country, it is </w:t>
-      </w:r>
-      <w:r>
-        <w:rPr>
-          <w:rFonts w:ascii="Calibri" w:hAnsi="Calibri" w:cs="Calibri"/>
-          <w:color w:val="000000"/>
-          <w:lang w:val="en-US"/>
-        </w:rPr>
-        <w:t>selected,</w:t>
-      </w:r>
-      <w:r>
-        <w:rPr>
-          <w:rFonts w:ascii="Calibri" w:hAnsi="Calibri" w:cs="Calibri"/>
-          <w:color w:val="000000"/>
-          <w:lang w:val="en-US"/>
-        </w:rPr>
-        <w:t xml:space="preserve"> and the lines are redrawn. If the user clicks on the same country, the country gets unselected and the whole visualization goes to the “no country is selected” state.</w:t>
-      </w:r>
-    </w:p>
-    <w:p>
-      <w:pPr>
-        <w:pStyle w:val="Heading3"/>
-        <w:spacing w:before="320" w:after="120"/>
-        <w:jc w:val="both"/>
-        <w:rPr>
-          <w:rFonts w:cstheme="majorHAnsi"/>
-        </w:rPr>
-      </w:pPr>
-      <w:r>
-        <w:rPr>
-          <w:rFonts w:cstheme="majorHAnsi"/>
-          <w:b/>
-          <w:bCs/>
-          <w:color w:val="073763"/>
-        </w:rPr>
-        <w:t>Degree flow</w:t>
-      </w:r>
-    </w:p>
-    <w:p>
-      <w:pPr>
-        <w:pStyle w:val="NormalWeb"/>
-        <w:spacing w:before="0" w:beforeAutospacing="0" w:after="120" w:afterAutospacing="0"/>
-        <w:rPr>
           <w:sz w:val="28"/>
           <w:szCs w:val="28"/>
-          <w:lang w:val="en-US"/>
-        </w:rPr>
-      </w:pPr>
-      <w:r>
-        <w:rPr>
-          <w:rFonts w:ascii="Calibri" w:hAnsi="Calibri" w:cs="Calibri"/>
-          <w:color w:val="000000"/>
-          <w:lang w:val="en-US"/>
-        </w:rPr>
-        <w:t xml:space="preserve">The degree flow shows the flow of Erasmus student to which degree. It has three states; 1) no country selected, 2) country selected with outgoing students and 3) country selected with incoming students. You can change between the states by clicking on the incoming or outcoming button. To select a </w:t>
-      </w:r>
-      <w:r>
-        <w:rPr>
-          <w:rFonts w:ascii="Calibri" w:hAnsi="Calibri" w:cs="Calibri"/>
-          <w:color w:val="000000"/>
-          <w:lang w:val="en-US"/>
+          <w:lang w:val="en-GB"/>
+        </w:rPr>
+      </w:pPr>
+      <w:r>
+        <w:rPr>
+          <w:rFonts w:ascii="Calibri" w:hAnsi="Calibri" w:cs="Calibri"/>
+          <w:color w:val="000000"/>
+          <w:lang w:val="en-GB"/>
+        </w:rPr>
+        <w:t xml:space="preserve">The degree flow shows the flow of Erasmus student to which degree. It has three states; </w:t>
+      </w:r>
+      <w:r>
+        <w:rPr>
+          <w:rFonts w:ascii="Calibri" w:hAnsi="Calibri" w:cs="Calibri"/>
+          <w:color w:val="000000"/>
+          <w:lang w:val="en-GB"/>
+        </w:rPr>
+        <w:t>a</w:t>
+      </w:r>
+      <w:r>
+        <w:rPr>
+          <w:rFonts w:ascii="Calibri" w:hAnsi="Calibri" w:cs="Calibri"/>
+          <w:color w:val="000000"/>
+          <w:lang w:val="en-GB"/>
+        </w:rPr>
+        <w:t xml:space="preserve">) no country selected, </w:t>
+      </w:r>
+      <w:r>
+        <w:rPr>
+          <w:rFonts w:ascii="Calibri" w:hAnsi="Calibri" w:cs="Calibri"/>
+          <w:color w:val="000000"/>
+          <w:lang w:val="en-GB"/>
+        </w:rPr>
+        <w:t>b</w:t>
+      </w:r>
+      <w:r>
+        <w:rPr>
+          <w:rFonts w:ascii="Calibri" w:hAnsi="Calibri" w:cs="Calibri"/>
+          <w:color w:val="000000"/>
+          <w:lang w:val="en-GB"/>
+        </w:rPr>
+        <w:t xml:space="preserve">) country selected with outgoing students and </w:t>
+      </w:r>
+      <w:r>
+        <w:rPr>
+          <w:rFonts w:ascii="Calibri" w:hAnsi="Calibri" w:cs="Calibri"/>
+          <w:color w:val="000000"/>
+          <w:lang w:val="en-GB"/>
+        </w:rPr>
+        <w:t>c</w:t>
+      </w:r>
+      <w:r>
+        <w:rPr>
+          <w:rFonts w:ascii="Calibri" w:hAnsi="Calibri" w:cs="Calibri"/>
+          <w:color w:val="000000"/>
+          <w:lang w:val="en-GB"/>
+        </w:rPr>
+        <w:t xml:space="preserve">) country selected with incoming students. You can change between the states by clicking on the incoming or outcoming button. To select a </w:t>
+      </w:r>
+      <w:r>
+        <w:rPr>
+          <w:rFonts w:ascii="Calibri" w:hAnsi="Calibri" w:cs="Calibri"/>
+          <w:color w:val="000000"/>
+          <w:lang w:val="en-GB"/>
         </w:rPr>
         <w:t>country,</w:t>
       </w:r>
@@ -928,7 +1003,7 @@
         <w:rPr>
           <w:rFonts w:ascii="Calibri" w:hAnsi="Calibri" w:cs="Calibri"/>
           <w:color w:val="000000"/>
-          <w:lang w:val="en-US"/>
+          <w:lang w:val="en-GB"/>
         </w:rPr>
         <w:t xml:space="preserve"> you can either use the dropdown menu or by clicking on the country node to select it. If you hover over the country nodes with the mouse the node will be highlighted and the links going out from it. You can also use the amount of student if you hover over the link.</w:t>
       </w:r>
@@ -945,9 +1020,9 @@
         <w:tblLook w:val="04A0" w:firstRow="1" w:lastRow="0" w:firstColumn="1" w:lastColumn="0" w:noHBand="0" w:noVBand="1"/>
       </w:tblPr>
       <w:tblGrid>
-        <w:gridCol w:w="3293"/>
-        <w:gridCol w:w="3253"/>
-        <w:gridCol w:w="3066"/>
+        <w:gridCol w:w="3207"/>
+        <w:gridCol w:w="3195"/>
+        <w:gridCol w:w="3210"/>
       </w:tblGrid>
       <w:tr>
         <w:tc>
@@ -969,8 +1044,11 @@
           </w:tcPr>
           <w:p>
             <w:pPr>
-              <w:pStyle w:val="NormalWeb"/>
+              <w:pStyle w:val="Normlnweb"/>
               <w:spacing w:before="0" w:beforeAutospacing="0" w:after="0" w:afterAutospacing="0"/>
+              <w:rPr>
+                <w:lang w:val="en-GB"/>
+              </w:rPr>
             </w:pPr>
             <w:r>
               <w:rPr>
@@ -978,8 +1056,19 @@
                 <w:color w:val="000000"/>
                 <w:sz w:val="22"/>
                 <w:szCs w:val="22"/>
+                <w:lang w:val="en-GB"/>
               </w:rPr>
-              <w:t>1)</w:t>
+              <w:t>a</w:t>
+            </w:r>
+            <w:r>
+              <w:rPr>
+                <w:rFonts w:ascii="Calibri" w:hAnsi="Calibri" w:cs="Calibri"/>
+                <w:color w:val="000000"/>
+                <w:sz w:val="22"/>
+                <w:szCs w:val="22"/>
+                <w:lang w:val="en-GB"/>
+              </w:rPr>
+              <w:t>)</w:t>
             </w:r>
             <w:r>
               <w:rPr>
@@ -988,6 +1077,7 @@
                 <w:sz w:val="22"/>
                 <w:szCs w:val="22"/>
                 <w:bdr w:val="none" w:sz="0" w:space="0" w:color="auto" w:frame="1"/>
+                <w:lang w:val="en-GB"/>
               </w:rPr>
               <w:fldChar w:fldCharType="begin"/>
             </w:r>
@@ -998,6 +1088,7 @@
                 <w:sz w:val="22"/>
                 <w:szCs w:val="22"/>
                 <w:bdr w:val="none" w:sz="0" w:space="0" w:color="auto" w:frame="1"/>
+                <w:lang w:val="en-GB"/>
               </w:rPr>
               <w:instrText xml:space="preserve"> INCLUDEPICTURE "https://lh3.googleusercontent.com/oUvcDLsBXO3VQ_vCqr0o3LqEvSHofPQjqit14nScMMYmLBmoIbyYQzuumfX2wJcESxxzc1TZep_4Og3nabbPKVFylTIsre9D4U0QsSrCoMlYrdysCAepImX2rCHeUIOLA1ZSIZgP" \* MERGEFORMATINET </w:instrText>
             </w:r>
@@ -1008,6 +1099,7 @@
                 <w:sz w:val="22"/>
                 <w:szCs w:val="22"/>
                 <w:bdr w:val="none" w:sz="0" w:space="0" w:color="auto" w:frame="1"/>
+                <w:lang w:val="en-GB"/>
               </w:rPr>
               <w:fldChar w:fldCharType="separate"/>
             </w:r>
@@ -1019,11 +1111,12 @@
                 <w:sz w:val="22"/>
                 <w:szCs w:val="22"/>
                 <w:bdr w:val="none" w:sz="0" w:space="0" w:color="auto" w:frame="1"/>
+                <w:lang w:val="en-GB"/>
               </w:rPr>
               <w:drawing>
-                <wp:inline distT="0" distB="0" distL="0" distR="0" wp14:anchorId="4D40C7C9" wp14:editId="47B2CC65">
-                  <wp:extent cx="2653030" cy="1772285"/>
-                  <wp:effectExtent l="0" t="0" r="1270" b="5715"/>
+                <wp:inline distT="0" distB="0" distL="0" distR="0" wp14:anchorId="4D40C7C9" wp14:editId="6FC7C584">
+                  <wp:extent cx="1971094" cy="1316736"/>
+                  <wp:effectExtent l="0" t="0" r="0" b="4445"/>
                   <wp:docPr id="7" name="Picture 7" descr="A close up of a map&#10;&#10;Description automatically generated"/>
                   <wp:cNvGraphicFramePr>
                     <a:graphicFrameLocks xmlns:a="http://schemas.openxmlformats.org/drawingml/2006/main" noChangeAspect="1"/>
@@ -1038,7 +1131,7 @@
                           </pic:cNvPicPr>
                         </pic:nvPicPr>
                         <pic:blipFill>
-                          <a:blip r:embed="rId7">
+                          <a:blip r:embed="rId9">
                             <a:extLst>
                               <a:ext uri="{28A0092B-C50C-407E-A947-70E740481C1C}">
                                 <a14:useLocalDpi xmlns:a14="http://schemas.microsoft.com/office/drawing/2010/main" val="0"/>
@@ -1053,7 +1146,7 @@
                         <pic:spPr bwMode="auto">
                           <a:xfrm>
                             <a:off x="0" y="0"/>
-                            <a:ext cx="2653030" cy="1772285"/>
+                            <a:ext cx="1974411" cy="1318952"/>
                           </a:xfrm>
                           <a:prstGeom prst="rect">
                             <a:avLst/>
@@ -1076,6 +1169,7 @@
                 <w:sz w:val="22"/>
                 <w:szCs w:val="22"/>
                 <w:bdr w:val="none" w:sz="0" w:space="0" w:color="auto" w:frame="1"/>
+                <w:lang w:val="en-GB"/>
               </w:rPr>
               <w:fldChar w:fldCharType="end"/>
             </w:r>
@@ -1100,8 +1194,11 @@
           </w:tcPr>
           <w:p>
             <w:pPr>
-              <w:pStyle w:val="NormalWeb"/>
+              <w:pStyle w:val="Normlnweb"/>
               <w:spacing w:before="0" w:beforeAutospacing="0" w:after="0" w:afterAutospacing="0"/>
+              <w:rPr>
+                <w:lang w:val="en-GB"/>
+              </w:rPr>
             </w:pPr>
             <w:r>
               <w:rPr>
@@ -1109,8 +1206,19 @@
                 <w:color w:val="000000"/>
                 <w:sz w:val="22"/>
                 <w:szCs w:val="22"/>
+                <w:lang w:val="en-GB"/>
               </w:rPr>
-              <w:t>2)</w:t>
+              <w:t>b</w:t>
+            </w:r>
+            <w:r>
+              <w:rPr>
+                <w:rFonts w:ascii="Calibri" w:hAnsi="Calibri" w:cs="Calibri"/>
+                <w:color w:val="000000"/>
+                <w:sz w:val="22"/>
+                <w:szCs w:val="22"/>
+                <w:lang w:val="en-GB"/>
+              </w:rPr>
+              <w:t>)</w:t>
             </w:r>
             <w:r>
               <w:rPr>
@@ -1119,6 +1227,7 @@
                 <w:sz w:val="22"/>
                 <w:szCs w:val="22"/>
                 <w:bdr w:val="none" w:sz="0" w:space="0" w:color="auto" w:frame="1"/>
+                <w:lang w:val="en-GB"/>
               </w:rPr>
               <w:fldChar w:fldCharType="begin"/>
             </w:r>
@@ -1129,6 +1238,7 @@
                 <w:sz w:val="22"/>
                 <w:szCs w:val="22"/>
                 <w:bdr w:val="none" w:sz="0" w:space="0" w:color="auto" w:frame="1"/>
+                <w:lang w:val="en-GB"/>
               </w:rPr>
               <w:instrText xml:space="preserve"> INCLUDEPICTURE "https://lh6.googleusercontent.com/7al3h-j8TvM8dwJd0nslHKzsd6LSU-QZjAOCH2kmcidb759dItDV3nty1wYoCp7bC7CIbAnkIlHOvppAppK_8ez3HJ9fBlSpTjOwKE93G4f1avDRydbj8PO_-ujOW-rIHYgBSzWc" \* MERGEFORMATINET </w:instrText>
             </w:r>
@@ -1139,6 +1249,7 @@
                 <w:sz w:val="22"/>
                 <w:szCs w:val="22"/>
                 <w:bdr w:val="none" w:sz="0" w:space="0" w:color="auto" w:frame="1"/>
+                <w:lang w:val="en-GB"/>
               </w:rPr>
               <w:fldChar w:fldCharType="separate"/>
             </w:r>
@@ -1150,11 +1261,12 @@
                 <w:sz w:val="22"/>
                 <w:szCs w:val="22"/>
                 <w:bdr w:val="none" w:sz="0" w:space="0" w:color="auto" w:frame="1"/>
+                <w:lang w:val="en-GB"/>
               </w:rPr>
               <w:drawing>
-                <wp:inline distT="0" distB="0" distL="0" distR="0" wp14:anchorId="493D5757" wp14:editId="187F2BAF">
-                  <wp:extent cx="2618740" cy="1727200"/>
-                  <wp:effectExtent l="0" t="0" r="0" b="0"/>
+                <wp:inline distT="0" distB="0" distL="0" distR="0" wp14:anchorId="493D5757" wp14:editId="14D5A9DC">
+                  <wp:extent cx="1953159" cy="1288214"/>
+                  <wp:effectExtent l="0" t="0" r="3175" b="0"/>
                   <wp:docPr id="6" name="Picture 6" descr="A screenshot of a social media post&#10;&#10;Description automatically generated"/>
                   <wp:cNvGraphicFramePr>
                     <a:graphicFrameLocks xmlns:a="http://schemas.openxmlformats.org/drawingml/2006/main" noChangeAspect="1"/>
@@ -1169,7 +1281,7 @@
                           </pic:cNvPicPr>
                         </pic:nvPicPr>
                         <pic:blipFill>
-                          <a:blip r:embed="rId8">
+                          <a:blip r:embed="rId10">
                             <a:extLst>
                               <a:ext uri="{28A0092B-C50C-407E-A947-70E740481C1C}">
                                 <a14:useLocalDpi xmlns:a14="http://schemas.microsoft.com/office/drawing/2010/main" val="0"/>
@@ -1184,7 +1296,7 @@
                         <pic:spPr bwMode="auto">
                           <a:xfrm>
                             <a:off x="0" y="0"/>
-                            <a:ext cx="2618740" cy="1727200"/>
+                            <a:ext cx="1973636" cy="1301720"/>
                           </a:xfrm>
                           <a:prstGeom prst="rect">
                             <a:avLst/>
@@ -1207,6 +1319,7 @@
                 <w:sz w:val="22"/>
                 <w:szCs w:val="22"/>
                 <w:bdr w:val="none" w:sz="0" w:space="0" w:color="auto" w:frame="1"/>
+                <w:lang w:val="en-GB"/>
               </w:rPr>
               <w:fldChar w:fldCharType="end"/>
             </w:r>
@@ -1231,9 +1344,12 @@
           </w:tcPr>
           <w:p>
             <w:pPr>
-              <w:pStyle w:val="NormalWeb"/>
+              <w:pStyle w:val="Normlnweb"/>
               <w:spacing w:before="0" w:beforeAutospacing="0" w:after="120" w:afterAutospacing="0"/>
               <w:jc w:val="both"/>
+              <w:rPr>
+                <w:lang w:val="en-GB"/>
+              </w:rPr>
             </w:pPr>
             <w:r>
               <w:rPr>
@@ -1241,8 +1357,19 @@
                 <w:color w:val="000000"/>
                 <w:sz w:val="22"/>
                 <w:szCs w:val="22"/>
+                <w:lang w:val="en-GB"/>
               </w:rPr>
-              <w:t>3)</w:t>
+              <w:t>c</w:t>
+            </w:r>
+            <w:r>
+              <w:rPr>
+                <w:rFonts w:ascii="Calibri" w:hAnsi="Calibri" w:cs="Calibri"/>
+                <w:color w:val="000000"/>
+                <w:sz w:val="22"/>
+                <w:szCs w:val="22"/>
+                <w:lang w:val="en-GB"/>
+              </w:rPr>
+              <w:t>)</w:t>
             </w:r>
             <w:r>
               <w:rPr>
@@ -1253,6 +1380,7 @@
                 <w:sz w:val="22"/>
                 <w:szCs w:val="22"/>
                 <w:bdr w:val="none" w:sz="0" w:space="0" w:color="auto" w:frame="1"/>
+                <w:lang w:val="en-GB"/>
               </w:rPr>
               <w:fldChar w:fldCharType="begin"/>
             </w:r>
@@ -1265,6 +1393,7 @@
                 <w:sz w:val="22"/>
                 <w:szCs w:val="22"/>
                 <w:bdr w:val="none" w:sz="0" w:space="0" w:color="auto" w:frame="1"/>
+                <w:lang w:val="en-GB"/>
               </w:rPr>
               <w:instrText xml:space="preserve"> INCLUDEPICTURE "https://lh5.googleusercontent.com/4H_P5R8paLF0ex-QZ4RltCMgaw8V_s8hoT-HGJPBYXrHJOxR29lFVG7apOFFn0iGt2k7hrP1WUMs77tECtTWZuC6kMs6LYuyxX8vfB8nEGKn-l0gnEEAyE67bxFO08zsPNYHQV8j" \* MERGEFORMATINET </w:instrText>
             </w:r>
@@ -1277,6 +1406,7 @@
                 <w:sz w:val="22"/>
                 <w:szCs w:val="22"/>
                 <w:bdr w:val="none" w:sz="0" w:space="0" w:color="auto" w:frame="1"/>
+                <w:lang w:val="en-GB"/>
               </w:rPr>
               <w:fldChar w:fldCharType="separate"/>
             </w:r>
@@ -1290,11 +1420,12 @@
                 <w:sz w:val="22"/>
                 <w:szCs w:val="22"/>
                 <w:bdr w:val="none" w:sz="0" w:space="0" w:color="auto" w:frame="1"/>
+                <w:lang w:val="en-GB"/>
               </w:rPr>
               <w:drawing>
-                <wp:inline distT="0" distB="0" distL="0" distR="0" wp14:anchorId="514C7EF8" wp14:editId="7F485BAA">
-                  <wp:extent cx="2449830" cy="1614170"/>
-                  <wp:effectExtent l="0" t="0" r="1270" b="0"/>
+                <wp:inline distT="0" distB="0" distL="0" distR="0" wp14:anchorId="514C7EF8" wp14:editId="68717785">
+                  <wp:extent cx="1976208" cy="1302105"/>
+                  <wp:effectExtent l="0" t="0" r="5080" b="6350"/>
                   <wp:docPr id="5" name="Picture 5" descr="A screenshot of a cell phone&#10;&#10;Description automatically generated"/>
                   <wp:cNvGraphicFramePr>
                     <a:graphicFrameLocks xmlns:a="http://schemas.openxmlformats.org/drawingml/2006/main" noChangeAspect="1"/>
@@ -1309,7 +1440,7 @@
                           </pic:cNvPicPr>
                         </pic:nvPicPr>
                         <pic:blipFill>
-                          <a:blip r:embed="rId9">
+                          <a:blip r:embed="rId11">
                             <a:extLst>
                               <a:ext uri="{28A0092B-C50C-407E-A947-70E740481C1C}">
                                 <a14:useLocalDpi xmlns:a14="http://schemas.microsoft.com/office/drawing/2010/main" val="0"/>
@@ -1324,7 +1455,7 @@
                         <pic:spPr bwMode="auto">
                           <a:xfrm>
                             <a:off x="0" y="0"/>
-                            <a:ext cx="2449830" cy="1614170"/>
+                            <a:ext cx="2060776" cy="1357826"/>
                           </a:xfrm>
                           <a:prstGeom prst="rect">
                             <a:avLst/>
@@ -1349,6 +1480,7 @@
                 <w:sz w:val="22"/>
                 <w:szCs w:val="22"/>
                 <w:bdr w:val="none" w:sz="0" w:space="0" w:color="auto" w:frame="1"/>
+                <w:lang w:val="en-GB"/>
               </w:rPr>
               <w:fldChar w:fldCharType="end"/>
             </w:r>
@@ -1358,11 +1490,12 @@
     </w:tbl>
     <w:p>
       <w:pPr>
-        <w:pStyle w:val="Heading3"/>
+        <w:pStyle w:val="Nadpis3"/>
         <w:spacing w:before="320" w:after="120"/>
         <w:jc w:val="both"/>
         <w:rPr>
           <w:rFonts w:cstheme="majorHAnsi"/>
+          <w:lang w:val="en-GB"/>
         </w:rPr>
       </w:pPr>
       <w:r>
@@ -1371,46 +1504,60 @@
           <w:b/>
           <w:bCs/>
           <w:color w:val="073763"/>
+          <w:lang w:val="en-GB"/>
         </w:rPr>
         <w:t>Price Index</w:t>
       </w:r>
     </w:p>
     <w:p>
       <w:pPr>
-        <w:pStyle w:val="NormalWeb"/>
+        <w:pStyle w:val="Normlnweb"/>
         <w:spacing w:before="0" w:beforeAutospacing="0" w:after="0" w:afterAutospacing="0"/>
+        <w:jc w:val="both"/>
+        <w:rPr>
+          <w:rFonts w:asciiTheme="majorHAnsi" w:hAnsiTheme="majorHAnsi" w:cstheme="majorHAnsi"/>
+          <w:color w:val="000000"/>
+          <w:lang w:val="en-GB"/>
+        </w:rPr>
+      </w:pPr>
+      <w:r>
+        <w:rPr>
+          <w:rFonts w:asciiTheme="majorHAnsi" w:hAnsiTheme="majorHAnsi" w:cstheme="majorHAnsi"/>
+          <w:color w:val="000000"/>
+          <w:lang w:val="en-GB"/>
+        </w:rPr>
+        <w:t>The price index compares all Erasmus countries based on the prices. User can choose between the cost of living, the rental index and the beer price. It is possible to see the exact number by hovering the mouse over the bar of a specific country.</w:t>
+      </w:r>
+    </w:p>
+    <w:p>
+      <w:pPr>
+        <w:pStyle w:val="Normlnweb"/>
+        <w:spacing w:before="0" w:beforeAutospacing="0" w:after="0" w:afterAutospacing="0"/>
+        <w:jc w:val="both"/>
         <w:rPr>
           <w:rFonts w:asciiTheme="majorHAnsi" w:hAnsiTheme="majorHAnsi" w:cstheme="majorHAnsi"/>
           <w:sz w:val="28"/>
           <w:szCs w:val="28"/>
-          <w:lang w:val="en-US"/>
-        </w:rPr>
-      </w:pPr>
-      <w:r>
-        <w:rPr>
-          <w:rFonts w:asciiTheme="majorHAnsi" w:hAnsiTheme="majorHAnsi" w:cstheme="majorHAnsi"/>
-          <w:color w:val="000000"/>
-          <w:lang w:val="en-US"/>
-        </w:rPr>
-        <w:t>The price index compares all Erasmus countries based on the prices. User can choose between the cost of living, the rental index and the beer price. It is possible to see the exact number by hovering the mouse over the bar of a specific country.</w:t>
-      </w:r>
+          <w:lang w:val="en-GB"/>
+        </w:rPr>
+      </w:pPr>
     </w:p>
     <w:p>
       <w:pPr>
-        <w:pStyle w:val="NormalWeb"/>
+        <w:pStyle w:val="Normlnweb"/>
         <w:spacing w:before="0" w:beforeAutospacing="0" w:after="0" w:afterAutospacing="0"/>
         <w:rPr>
           <w:rFonts w:asciiTheme="majorHAnsi" w:hAnsiTheme="majorHAnsi" w:cstheme="majorHAnsi"/>
           <w:sz w:val="28"/>
           <w:szCs w:val="28"/>
-          <w:lang w:val="en-US"/>
-        </w:rPr>
-      </w:pPr>
-      <w:r>
-        <w:rPr>
-          <w:rFonts w:asciiTheme="majorHAnsi" w:hAnsiTheme="majorHAnsi" w:cstheme="majorHAnsi"/>
-          <w:color w:val="000000"/>
-          <w:lang w:val="en-US"/>
+          <w:lang w:val="en-GB"/>
+        </w:rPr>
+      </w:pPr>
+      <w:r>
+        <w:rPr>
+          <w:rFonts w:asciiTheme="majorHAnsi" w:hAnsiTheme="majorHAnsi" w:cstheme="majorHAnsi"/>
+          <w:color w:val="000000"/>
+          <w:lang w:val="en-GB"/>
         </w:rPr>
         <w:lastRenderedPageBreak/>
         <w:t xml:space="preserve">In the future, the </w:t>
@@ -1420,7 +1567,7 @@
         <w:rPr>
           <w:rFonts w:asciiTheme="majorHAnsi" w:hAnsiTheme="majorHAnsi" w:cstheme="majorHAnsi"/>
           <w:color w:val="000000"/>
-          <w:lang w:val="en-US"/>
+          <w:lang w:val="en-GB"/>
         </w:rPr>
         <w:t>barplot</w:t>
       </w:r>
@@ -1429,27 +1576,9 @@
         <w:rPr>
           <w:rFonts w:asciiTheme="majorHAnsi" w:hAnsiTheme="majorHAnsi" w:cstheme="majorHAnsi"/>
           <w:color w:val="000000"/>
-          <w:lang w:val="en-US"/>
-        </w:rPr>
-        <w:t xml:space="preserve"> will respond to selecting a country by sorting all countries based on the number of incoming (outgoing - based on the selected mode) students and drawing a line, which will </w:t>
-      </w:r>
-      <w:proofErr w:type="spellStart"/>
-      <w:r>
-        <w:rPr>
-          <w:rFonts w:asciiTheme="majorHAnsi" w:hAnsiTheme="majorHAnsi" w:cstheme="majorHAnsi"/>
-          <w:color w:val="000000"/>
-          <w:lang w:val="en-US"/>
-        </w:rPr>
-        <w:t>symbolise</w:t>
-      </w:r>
-      <w:proofErr w:type="spellEnd"/>
-      <w:r>
-        <w:rPr>
-          <w:rFonts w:asciiTheme="majorHAnsi" w:hAnsiTheme="majorHAnsi" w:cstheme="majorHAnsi"/>
-          <w:color w:val="000000"/>
-          <w:lang w:val="en-US"/>
-        </w:rPr>
-        <w:t xml:space="preserve"> the selected country.</w:t>
+          <w:lang w:val="en-GB"/>
+        </w:rPr>
+        <w:t xml:space="preserve"> will respond to selecting a country by sorting all countries based on the number of incoming (outgoing - based on the selected mode) students and drawing a line, which will symbolise the selected country.</w:t>
       </w:r>
       <w:r>
         <w:rPr>
@@ -1458,7 +1587,7 @@
           <w:sz w:val="22"/>
           <w:szCs w:val="22"/>
           <w:bdr w:val="none" w:sz="0" w:space="0" w:color="auto" w:frame="1"/>
-          <w:lang w:val="en-US"/>
+          <w:lang w:val="en-GB"/>
         </w:rPr>
         <w:t xml:space="preserve"> </w:t>
       </w:r>
@@ -1469,6 +1598,7 @@
           <w:sz w:val="22"/>
           <w:szCs w:val="22"/>
           <w:bdr w:val="none" w:sz="0" w:space="0" w:color="auto" w:frame="1"/>
+          <w:lang w:val="en-GB"/>
         </w:rPr>
         <w:fldChar w:fldCharType="begin"/>
       </w:r>
@@ -1479,7 +1609,7 @@
           <w:sz w:val="22"/>
           <w:szCs w:val="22"/>
           <w:bdr w:val="none" w:sz="0" w:space="0" w:color="auto" w:frame="1"/>
-          <w:lang w:val="en-US"/>
+          <w:lang w:val="en-GB"/>
         </w:rPr>
         <w:instrText xml:space="preserve"> INCLUDEPICTURE "https://lh5.googleusercontent.com/3lV0Se9zCC8cGsa71Q9fWmzmcpGEUmAhY2kTqLjZEClMbl1IHavVODjZSgooFJQFj7K_d_UWu4i8KaW477SAebTupqET8PAhYcWpx8oUt_ft-0VNMchICR6kTX_iwNi9ZfqKqPkv" \* MERGEFORMATINET </w:instrText>
       </w:r>
@@ -1490,26 +1620,17 @@
           <w:sz w:val="22"/>
           <w:szCs w:val="22"/>
           <w:bdr w:val="none" w:sz="0" w:space="0" w:color="auto" w:frame="1"/>
-        </w:rPr>
-        <w:fldChar w:fldCharType="separate"/>
-      </w:r>
-      <w:r>
-        <w:rPr>
-          <w:rFonts w:ascii="Arial" w:hAnsi="Arial" w:cs="Arial"/>
-          <w:color w:val="000000"/>
-          <w:sz w:val="22"/>
-          <w:szCs w:val="22"/>
-          <w:bdr w:val="none" w:sz="0" w:space="0" w:color="auto" w:frame="1"/>
+          <w:lang w:val="en-GB"/>
         </w:rPr>
         <w:fldChar w:fldCharType="end"/>
       </w:r>
     </w:p>
     <w:p>
       <w:pPr>
-        <w:pStyle w:val="NormalWeb"/>
+        <w:pStyle w:val="Normlnweb"/>
         <w:spacing w:before="0" w:beforeAutospacing="0" w:after="0" w:afterAutospacing="0"/>
         <w:rPr>
-          <w:lang w:val="en-US"/>
+          <w:lang w:val="en-GB"/>
         </w:rPr>
       </w:pPr>
       <w:r>
@@ -1520,6 +1641,7 @@
           <w:sz w:val="22"/>
           <w:szCs w:val="22"/>
           <w:bdr w:val="none" w:sz="0" w:space="0" w:color="auto" w:frame="1"/>
+          <w:lang w:val="en-GB"/>
         </w:rPr>
         <w:drawing>
           <wp:anchor distT="0" distB="0" distL="114300" distR="114300" simplePos="0" relativeHeight="251657216" behindDoc="1" locked="0" layoutInCell="1" allowOverlap="1" wp14:anchorId="716F9D2D" wp14:editId="3706A150">
@@ -1555,7 +1677,7 @@
                     </pic:cNvPicPr>
                   </pic:nvPicPr>
                   <pic:blipFill>
-                    <a:blip r:embed="rId10">
+                    <a:blip r:embed="rId12">
                       <a:extLst>
                         <a:ext uri="{28A0092B-C50C-407E-A947-70E740481C1C}">
                           <a14:useLocalDpi xmlns:a14="http://schemas.microsoft.com/office/drawing/2010/main" val="0"/>
@@ -1600,6 +1722,7 @@
           <w:sz w:val="22"/>
           <w:szCs w:val="22"/>
           <w:bdr w:val="none" w:sz="0" w:space="0" w:color="auto" w:frame="1"/>
+          <w:lang w:val="en-GB"/>
         </w:rPr>
         <w:drawing>
           <wp:anchor distT="0" distB="0" distL="114300" distR="114300" simplePos="0" relativeHeight="251661312" behindDoc="1" locked="0" layoutInCell="1" allowOverlap="1" wp14:anchorId="3938E39E" wp14:editId="6B36ED0A">
@@ -1635,7 +1758,7 @@
                     </pic:cNvPicPr>
                   </pic:nvPicPr>
                   <pic:blipFill>
-                    <a:blip r:embed="rId11">
+                    <a:blip r:embed="rId13">
                       <a:extLst>
                         <a:ext uri="{28A0092B-C50C-407E-A947-70E740481C1C}">
                           <a14:useLocalDpi xmlns:a14="http://schemas.microsoft.com/office/drawing/2010/main" val="0"/>
@@ -1679,6 +1802,7 @@
           <w:sz w:val="22"/>
           <w:szCs w:val="22"/>
           <w:bdr w:val="none" w:sz="0" w:space="0" w:color="auto" w:frame="1"/>
+          <w:lang w:val="en-GB"/>
         </w:rPr>
         <w:fldChar w:fldCharType="begin"/>
       </w:r>
@@ -1689,7 +1813,7 @@
           <w:sz w:val="22"/>
           <w:szCs w:val="22"/>
           <w:bdr w:val="none" w:sz="0" w:space="0" w:color="auto" w:frame="1"/>
-          <w:lang w:val="en-US"/>
+          <w:lang w:val="en-GB"/>
         </w:rPr>
         <w:instrText xml:space="preserve"> INCLUDEPICTURE "https://lh4.googleusercontent.com/VcDXfKdQnYueERgi9pupbzPMTmHv9L3bHIFiTakh_eawp9axKE3gxCZ72_beFU3KD5-8HyV_s80EETFxVlWnI2We7njkjCK6ZLBwtVOZWbBNgE1IBxAfWRxwI4vsGTQo9_lblKFH" \* MERGEFORMATINET </w:instrText>
       </w:r>
@@ -1700,8 +1824,9 @@
           <w:sz w:val="22"/>
           <w:szCs w:val="22"/>
           <w:bdr w:val="none" w:sz="0" w:space="0" w:color="auto" w:frame="1"/>
-        </w:rPr>
-        <w:fldChar w:fldCharType="separate"/>
+          <w:lang w:val="en-GB"/>
+        </w:rPr>
+        <w:fldChar w:fldCharType="end"/>
       </w:r>
       <w:r>
         <w:rPr>
@@ -1710,8 +1835,9 @@
           <w:sz w:val="22"/>
           <w:szCs w:val="22"/>
           <w:bdr w:val="none" w:sz="0" w:space="0" w:color="auto" w:frame="1"/>
-        </w:rPr>
-        <w:fldChar w:fldCharType="end"/>
+          <w:lang w:val="en-GB"/>
+        </w:rPr>
+        <w:fldChar w:fldCharType="begin"/>
       </w:r>
       <w:r>
         <w:rPr>
@@ -1720,8 +1846,9 @@
           <w:sz w:val="22"/>
           <w:szCs w:val="22"/>
           <w:bdr w:val="none" w:sz="0" w:space="0" w:color="auto" w:frame="1"/>
-        </w:rPr>
-        <w:fldChar w:fldCharType="begin"/>
+          <w:lang w:val="en-GB"/>
+        </w:rPr>
+        <w:instrText xml:space="preserve"> INCLUDEPICTURE "https://lh5.googleusercontent.com/3xTrfphKk4rihT1kyo6Lv7jrYGSoP2AC1wfQ5u0xKld2OcnRHmt-lJkSwNJG57SfbhfkEekv8kI60HMSKUs54McldCfuXBdRm6otmk7Do7eLBNNK28q40H6GrUaeDkaK3vr9ICS8" \* MERGEFORMATINET </w:instrText>
       </w:r>
       <w:r>
         <w:rPr>
@@ -1730,38 +1857,18 @@
           <w:sz w:val="22"/>
           <w:szCs w:val="22"/>
           <w:bdr w:val="none" w:sz="0" w:space="0" w:color="auto" w:frame="1"/>
-          <w:lang w:val="en-US"/>
-        </w:rPr>
-        <w:instrText xml:space="preserve"> INCLUDEPICTURE "https://lh5.googleusercontent.com/3xTrfphKk4rihT1kyo6Lv7jrYGSoP2AC1wfQ5u0xKld2OcnRHmt-lJkSwNJG57SfbhfkEekv8kI60HMSKUs54McldCfuXBdRm6otmk7Do7eLBNNK28q40H6GrUaeDkaK3vr9ICS8" \* MERGEFORMATINET </w:instrText>
-      </w:r>
-      <w:r>
-        <w:rPr>
-          <w:rFonts w:ascii="Arial" w:hAnsi="Arial" w:cs="Arial"/>
-          <w:color w:val="000000"/>
-          <w:sz w:val="22"/>
-          <w:szCs w:val="22"/>
-          <w:bdr w:val="none" w:sz="0" w:space="0" w:color="auto" w:frame="1"/>
-        </w:rPr>
-        <w:fldChar w:fldCharType="separate"/>
-      </w:r>
-      <w:r>
-        <w:rPr>
-          <w:rFonts w:ascii="Arial" w:hAnsi="Arial" w:cs="Arial"/>
-          <w:color w:val="000000"/>
-          <w:sz w:val="22"/>
-          <w:szCs w:val="22"/>
-          <w:bdr w:val="none" w:sz="0" w:space="0" w:color="auto" w:frame="1"/>
+          <w:lang w:val="en-GB"/>
         </w:rPr>
         <w:fldChar w:fldCharType="end"/>
       </w:r>
     </w:p>
     <w:p>
       <w:pPr>
-        <w:pStyle w:val="NormalWeb"/>
+        <w:pStyle w:val="Normlnweb"/>
         <w:spacing w:before="0" w:beforeAutospacing="0" w:after="0" w:afterAutospacing="0"/>
         <w:jc w:val="center"/>
         <w:rPr>
-          <w:lang w:val="en-US"/>
+          <w:lang w:val="en-GB"/>
         </w:rPr>
       </w:pPr>
       <w:r>
@@ -1772,6 +1879,7 @@
           <w:sz w:val="22"/>
           <w:szCs w:val="22"/>
           <w:bdr w:val="none" w:sz="0" w:space="0" w:color="auto" w:frame="1"/>
+          <w:lang w:val="en-GB"/>
         </w:rPr>
         <w:drawing>
           <wp:anchor distT="0" distB="0" distL="114300" distR="114300" simplePos="0" relativeHeight="251663360" behindDoc="1" locked="0" layoutInCell="1" allowOverlap="1" wp14:anchorId="04A73FE7" wp14:editId="5306A5D6">
@@ -1807,7 +1915,7 @@
                     </pic:cNvPicPr>
                   </pic:nvPicPr>
                   <pic:blipFill>
-                    <a:blip r:embed="rId12">
+                    <a:blip r:embed="rId14">
                       <a:extLst>
                         <a:ext uri="{28A0092B-C50C-407E-A947-70E740481C1C}">
                           <a14:useLocalDpi xmlns:a14="http://schemas.microsoft.com/office/drawing/2010/main" val="0"/>
@@ -1847,7 +1955,7 @@
     </w:p>
     <w:p>
       <w:pPr>
-        <w:pStyle w:val="Heading2"/>
+        <w:pStyle w:val="Nadpis2"/>
         <w:spacing w:before="360" w:after="120"/>
         <w:rPr>
           <w:rFonts w:asciiTheme="majorHAnsi" w:hAnsiTheme="majorHAnsi" w:cstheme="majorHAnsi"/>
@@ -1856,13 +1964,13 @@
           <w:color w:val="000000"/>
           <w:sz w:val="32"/>
           <w:szCs w:val="32"/>
-          <w:lang w:val="en-US"/>
+          <w:lang w:val="en-GB"/>
         </w:rPr>
       </w:pPr>
     </w:p>
     <w:p>
       <w:pPr>
-        <w:pStyle w:val="Heading3"/>
+        <w:pStyle w:val="Nadpis3"/>
         <w:spacing w:before="320" w:after="120"/>
         <w:jc w:val="both"/>
         <w:rPr>
@@ -1870,65 +1978,45 @@
           <w:b/>
           <w:bCs/>
           <w:color w:val="073763"/>
-          <w:lang w:val="en-US"/>
+          <w:lang w:val="en-GB"/>
         </w:rPr>
       </w:pPr>
     </w:p>
     <w:p>
       <w:pPr>
-        <w:pStyle w:val="Heading3"/>
+        <w:pStyle w:val="Nadpis3"/>
         <w:spacing w:before="320" w:after="120"/>
         <w:jc w:val="both"/>
         <w:rPr>
           <w:rFonts w:cstheme="majorHAnsi"/>
-        </w:rPr>
-      </w:pPr>
-      <w:proofErr w:type="spellStart"/>
+          <w:lang w:val="en-GB"/>
+        </w:rPr>
+      </w:pPr>
       <w:r>
         <w:rPr>
           <w:rFonts w:cstheme="majorHAnsi"/>
           <w:b/>
           <w:bCs/>
           <w:color w:val="073763"/>
-        </w:rPr>
-        <w:t>Travelled</w:t>
-      </w:r>
-      <w:proofErr w:type="spellEnd"/>
-      <w:r>
-        <w:rPr>
-          <w:rFonts w:cstheme="majorHAnsi"/>
-          <w:b/>
-          <w:bCs/>
-          <w:color w:val="073763"/>
-        </w:rPr>
-        <w:t xml:space="preserve"> </w:t>
-      </w:r>
-      <w:proofErr w:type="spellStart"/>
-      <w:r>
-        <w:rPr>
-          <w:rFonts w:cstheme="majorHAnsi"/>
-          <w:b/>
-          <w:bCs/>
-          <w:color w:val="073763"/>
-        </w:rPr>
-        <w:t>distances</w:t>
-      </w:r>
-      <w:proofErr w:type="spellEnd"/>
+          <w:lang w:val="en-GB"/>
+        </w:rPr>
+        <w:t>Travelled distance</w:t>
+      </w:r>
     </w:p>
     <w:p>
       <w:pPr>
-        <w:pStyle w:val="NormalWeb"/>
+        <w:pStyle w:val="Normlnweb"/>
         <w:spacing w:before="0" w:beforeAutospacing="0" w:after="0" w:afterAutospacing="0"/>
         <w:rPr>
           <w:rFonts w:asciiTheme="majorHAnsi" w:hAnsiTheme="majorHAnsi" w:cstheme="majorHAnsi"/>
-          <w:lang w:val="en-US"/>
-        </w:rPr>
-      </w:pPr>
-      <w:r>
-        <w:rPr>
-          <w:rFonts w:asciiTheme="majorHAnsi" w:hAnsiTheme="majorHAnsi" w:cstheme="majorHAnsi"/>
-          <w:color w:val="000000"/>
-          <w:lang w:val="en-US"/>
+          <w:lang w:val="en-GB"/>
+        </w:rPr>
+      </w:pPr>
+      <w:r>
+        <w:rPr>
+          <w:rFonts w:asciiTheme="majorHAnsi" w:hAnsiTheme="majorHAnsi" w:cstheme="majorHAnsi"/>
+          <w:color w:val="000000"/>
+          <w:lang w:val="en-GB"/>
         </w:rPr>
         <w:t>Travelled distances will be visualized by a boxplot. When no country selected there will be one boxplot per country. When a country is selected, the boxplot for this country will be divided onto two based on the gender of students.</w:t>
       </w:r>
@@ -1974,58 +2062,72 @@
     </w:p>
     <w:p>
       <w:pPr>
-        <w:pStyle w:val="ListParagraph"/>
+        <w:pStyle w:val="Odstavecseseznamem"/>
         <w:numPr>
           <w:ilvl w:val="0"/>
           <w:numId w:val="1"/>
         </w:numPr>
         <w:spacing w:before="240" w:after="120"/>
-        <w:rPr>
-          <w:rFonts w:asciiTheme="majorHAnsi" w:hAnsiTheme="majorHAnsi" w:cstheme="majorHAnsi"/>
-        </w:rPr>
-      </w:pPr>
-      <w:r>
-        <w:rPr>
-          <w:rFonts w:asciiTheme="majorHAnsi" w:hAnsiTheme="majorHAnsi" w:cstheme="majorHAnsi"/>
-          <w:color w:val="000000"/>
-          <w:sz w:val="22"/>
-          <w:szCs w:val="22"/>
-        </w:rPr>
-        <w:t>T</w:t>
-      </w:r>
-      <w:r>
-        <w:rPr>
-          <w:rFonts w:asciiTheme="majorHAnsi" w:hAnsiTheme="majorHAnsi" w:cstheme="majorHAnsi"/>
-          <w:color w:val="000000"/>
-          <w:sz w:val="22"/>
-          <w:szCs w:val="22"/>
-        </w:rPr>
-        <w:t xml:space="preserve">he whole visualization works in two modes </w:t>
-      </w:r>
-      <w:proofErr w:type="gramStart"/>
-      <w:r>
-        <w:rPr>
-          <w:rFonts w:asciiTheme="majorHAnsi" w:hAnsiTheme="majorHAnsi" w:cstheme="majorHAnsi"/>
-          <w:color w:val="000000"/>
-          <w:sz w:val="22"/>
-          <w:szCs w:val="22"/>
-        </w:rPr>
-        <w:t>–  a</w:t>
-      </w:r>
-      <w:proofErr w:type="gramEnd"/>
-      <w:r>
-        <w:rPr>
-          <w:rFonts w:asciiTheme="majorHAnsi" w:hAnsiTheme="majorHAnsi" w:cstheme="majorHAnsi"/>
-          <w:color w:val="000000"/>
-          <w:sz w:val="22"/>
-          <w:szCs w:val="22"/>
-        </w:rPr>
-        <w:t>) without, or b) with a country selected. The user can select the country either by using a dropdown menu or by clicking at the state in any of the idioms. The student direction is selected by using two buttons which are hidden when no country is selected.</w:t>
+        <w:jc w:val="both"/>
+        <w:rPr>
+          <w:rFonts w:asciiTheme="majorHAnsi" w:hAnsiTheme="majorHAnsi" w:cstheme="majorHAnsi"/>
+          <w:lang w:val="en-GB"/>
+        </w:rPr>
+      </w:pPr>
+      <w:r>
+        <w:rPr>
+          <w:rFonts w:asciiTheme="majorHAnsi" w:hAnsiTheme="majorHAnsi" w:cstheme="majorHAnsi"/>
+          <w:color w:val="000000"/>
+          <w:sz w:val="22"/>
+          <w:szCs w:val="22"/>
+          <w:lang w:val="en-GB"/>
+        </w:rPr>
+        <w:t>The whole visualization works in two modes</w:t>
+      </w:r>
+      <w:r>
+        <w:rPr>
+          <w:rFonts w:asciiTheme="majorHAnsi" w:hAnsiTheme="majorHAnsi" w:cstheme="majorHAnsi"/>
+          <w:color w:val="000000"/>
+          <w:sz w:val="22"/>
+          <w:szCs w:val="22"/>
+          <w:lang w:val="en-GB"/>
+        </w:rPr>
+        <w:t>:</w:t>
+      </w:r>
+      <w:r>
+        <w:rPr>
+          <w:rFonts w:asciiTheme="majorHAnsi" w:hAnsiTheme="majorHAnsi" w:cstheme="majorHAnsi"/>
+          <w:color w:val="000000"/>
+          <w:sz w:val="22"/>
+          <w:szCs w:val="22"/>
+          <w:lang w:val="en-GB"/>
+        </w:rPr>
+        <w:t xml:space="preserve"> a) without, or b) with a country selected. The user can select the country either by using a dropdown menu </w:t>
+      </w:r>
+      <w:r>
+        <w:rPr>
+          <w:rFonts w:asciiTheme="majorHAnsi" w:hAnsiTheme="majorHAnsi" w:cstheme="majorHAnsi"/>
+          <w:color w:val="000000"/>
+          <w:sz w:val="22"/>
+          <w:szCs w:val="22"/>
+          <w:lang w:val="en-GB"/>
+        </w:rPr>
+        <w:t xml:space="preserve">at the top of the screen </w:t>
+      </w:r>
+      <w:r>
+        <w:rPr>
+          <w:rFonts w:asciiTheme="majorHAnsi" w:hAnsiTheme="majorHAnsi" w:cstheme="majorHAnsi"/>
+          <w:color w:val="000000"/>
+          <w:sz w:val="22"/>
+          <w:szCs w:val="22"/>
+          <w:lang w:val="en-GB"/>
+        </w:rPr>
+        <w:t>or by clicking at the state in any of the idioms. The student direction is selected by using two buttons which are hidden when no country is selected.</w:t>
       </w:r>
     </w:p>
     <w:p>
       <w:pPr>
-        <w:pStyle w:val="ListParagraph"/>
+        <w:pStyle w:val="Odstavecseseznamem"/>
         <w:numPr>
           <w:ilvl w:val="0"/>
           <w:numId w:val="1"/>
@@ -2033,6 +2135,7 @@
         <w:spacing w:before="240" w:after="120"/>
         <w:rPr>
           <w:rFonts w:asciiTheme="majorHAnsi" w:hAnsiTheme="majorHAnsi" w:cstheme="majorHAnsi"/>
+          <w:lang w:val="en-GB"/>
         </w:rPr>
       </w:pPr>
       <w:r>
@@ -2042,6 +2145,7 @@
           <w:sz w:val="22"/>
           <w:szCs w:val="22"/>
           <w:bdr w:val="none" w:sz="0" w:space="0" w:color="auto" w:frame="1"/>
+          <w:lang w:val="en-GB"/>
         </w:rPr>
         <w:fldChar w:fldCharType="begin"/>
       </w:r>
@@ -2052,6 +2156,7 @@
           <w:sz w:val="22"/>
           <w:szCs w:val="22"/>
           <w:bdr w:val="none" w:sz="0" w:space="0" w:color="auto" w:frame="1"/>
+          <w:lang w:val="en-GB"/>
         </w:rPr>
         <w:instrText xml:space="preserve"> INCLUDEPICTURE "https://lh3.googleusercontent.com/Ca2gIznW9oE14igu7ueKlXmvjisSn_PsC4k4unnPR578irpsPAVivOcTJIh6KUh-LtL_2f6A3Yk7lF9WU1CC0Zc7ioKtbdwR_7qO9ofXlJW15aqTLBa_xbrVL--INT2d9evA0MQN" \* MERGEFORMATINET </w:instrText>
       </w:r>
@@ -2062,6 +2167,7 @@
           <w:sz w:val="22"/>
           <w:szCs w:val="22"/>
           <w:bdr w:val="none" w:sz="0" w:space="0" w:color="auto" w:frame="1"/>
+          <w:lang w:val="en-GB"/>
         </w:rPr>
         <w:fldChar w:fldCharType="separate"/>
       </w:r>
@@ -2070,6 +2176,7 @@
           <w:rFonts w:asciiTheme="majorHAnsi" w:hAnsiTheme="majorHAnsi" w:cstheme="majorHAnsi"/>
           <w:noProof/>
           <w:bdr w:val="none" w:sz="0" w:space="0" w:color="auto" w:frame="1"/>
+          <w:lang w:val="en-GB"/>
         </w:rPr>
         <w:drawing>
           <wp:inline distT="0" distB="0" distL="0" distR="0" wp14:anchorId="24956CC3" wp14:editId="556D987E">
@@ -2089,7 +2196,7 @@
                     </pic:cNvPicPr>
                   </pic:nvPicPr>
                   <pic:blipFill>
-                    <a:blip r:embed="rId13">
+                    <a:blip r:embed="rId15">
                       <a:extLst>
                         <a:ext uri="{28A0092B-C50C-407E-A947-70E740481C1C}">
                           <a14:useLocalDpi xmlns:a14="http://schemas.microsoft.com/office/drawing/2010/main" val="0"/>
@@ -2127,13 +2234,14 @@
           <w:sz w:val="22"/>
           <w:szCs w:val="22"/>
           <w:bdr w:val="none" w:sz="0" w:space="0" w:color="auto" w:frame="1"/>
+          <w:lang w:val="en-GB"/>
         </w:rPr>
         <w:fldChar w:fldCharType="end"/>
       </w:r>
     </w:p>
     <w:p>
       <w:pPr>
-        <w:pStyle w:val="ListParagraph"/>
+        <w:pStyle w:val="Odstavecseseznamem"/>
         <w:numPr>
           <w:ilvl w:val="0"/>
           <w:numId w:val="1"/>
@@ -2141,12 +2249,13 @@
         <w:spacing w:before="240" w:after="120"/>
         <w:rPr>
           <w:rFonts w:asciiTheme="majorHAnsi" w:hAnsiTheme="majorHAnsi" w:cstheme="majorHAnsi"/>
+          <w:lang w:val="en-GB"/>
         </w:rPr>
       </w:pPr>
     </w:p>
     <w:p>
       <w:pPr>
-        <w:pStyle w:val="ListParagraph"/>
+        <w:pStyle w:val="Odstavecseseznamem"/>
         <w:numPr>
           <w:ilvl w:val="0"/>
           <w:numId w:val="1"/>
@@ -2154,21 +2263,23 @@
         <w:spacing w:before="240" w:after="120"/>
         <w:rPr>
           <w:rFonts w:asciiTheme="majorHAnsi" w:hAnsiTheme="majorHAnsi" w:cstheme="majorHAnsi"/>
-        </w:rPr>
-      </w:pPr>
-      <w:r>
-        <w:rPr>
-          <w:rFonts w:asciiTheme="majorHAnsi" w:hAnsiTheme="majorHAnsi" w:cstheme="majorHAnsi"/>
-          <w:color w:val="000000"/>
-          <w:sz w:val="22"/>
-          <w:szCs w:val="22"/>
+          <w:lang w:val="en-GB"/>
+        </w:rPr>
+      </w:pPr>
+      <w:r>
+        <w:rPr>
+          <w:rFonts w:asciiTheme="majorHAnsi" w:hAnsiTheme="majorHAnsi" w:cstheme="majorHAnsi"/>
+          <w:color w:val="000000"/>
+          <w:sz w:val="22"/>
+          <w:szCs w:val="22"/>
+          <w:lang w:val="en-GB"/>
         </w:rPr>
         <w:t>All of the views are linked by three global variables:</w:t>
       </w:r>
     </w:p>
     <w:p>
       <w:pPr>
-        <w:pStyle w:val="ListParagraph"/>
+        <w:pStyle w:val="Odstavecseseznamem"/>
         <w:numPr>
           <w:ilvl w:val="0"/>
           <w:numId w:val="1"/>
@@ -2176,20 +2287,22 @@
         <w:spacing w:before="240" w:after="120"/>
         <w:rPr>
           <w:rFonts w:asciiTheme="majorHAnsi" w:hAnsiTheme="majorHAnsi" w:cstheme="majorHAnsi"/>
+          <w:lang w:val="en-GB"/>
         </w:rPr>
       </w:pPr>
     </w:p>
     <w:p>
       <w:pPr>
-        <w:pStyle w:val="ListParagraph"/>
+        <w:pStyle w:val="Odstavecseseznamem"/>
         <w:numPr>
           <w:ilvl w:val="0"/>
           <w:numId w:val="1"/>
         </w:numPr>
         <w:spacing w:before="240" w:after="120"/>
-        <w:rPr>
-          <w:rFonts w:asciiTheme="majorHAnsi" w:hAnsiTheme="majorHAnsi" w:cstheme="majorHAnsi"/>
-          <w:lang w:val="en-US"/>
+        <w:jc w:val="both"/>
+        <w:rPr>
+          <w:rFonts w:asciiTheme="majorHAnsi" w:hAnsiTheme="majorHAnsi" w:cstheme="majorHAnsi"/>
+          <w:lang w:val="en-GB"/>
         </w:rPr>
       </w:pPr>
       <w:proofErr w:type="spellStart"/>
@@ -2201,6 +2314,7 @@
           <w:color w:val="000000"/>
           <w:sz w:val="22"/>
           <w:szCs w:val="22"/>
+          <w:lang w:val="en-GB"/>
         </w:rPr>
         <w:t>highlightedCountry</w:t>
       </w:r>
@@ -2211,18 +2325,9 @@
           <w:color w:val="000000"/>
           <w:sz w:val="22"/>
           <w:szCs w:val="22"/>
-        </w:rPr>
-        <w:t xml:space="preserve"> – when the user hovers over the country on a map or in any of the other idioms, the hovered country is highlighted in all of the other idioms. </w:t>
-      </w:r>
-      <w:r>
-        <w:rPr>
-          <w:rFonts w:asciiTheme="majorHAnsi" w:hAnsiTheme="majorHAnsi" w:cstheme="majorHAnsi"/>
-          <w:color w:val="000000"/>
-          <w:sz w:val="22"/>
-          <w:szCs w:val="22"/>
-          <w:lang w:val="en-US"/>
-        </w:rPr>
-        <w:t xml:space="preserve">In the map, the country is highlighted by changing the border, in the </w:t>
+          <w:lang w:val="en-GB"/>
+        </w:rPr>
+        <w:t xml:space="preserve"> – when the user hovers over the country on a map or in any of the other idioms, the hovered country is highlighted in all of the other idioms. In the map, the country is highlighted by changing the border, in the </w:t>
       </w:r>
       <w:proofErr w:type="spellStart"/>
       <w:r>
@@ -2231,7 +2336,7 @@
           <w:color w:val="000000"/>
           <w:sz w:val="22"/>
           <w:szCs w:val="22"/>
-          <w:lang w:val="en-US"/>
+          <w:lang w:val="en-GB"/>
         </w:rPr>
         <w:t>sankey</w:t>
       </w:r>
@@ -2242,7 +2347,7 @@
           <w:color w:val="000000"/>
           <w:sz w:val="22"/>
           <w:szCs w:val="22"/>
-          <w:lang w:val="en-US"/>
+          <w:lang w:val="en-GB"/>
         </w:rPr>
         <w:t xml:space="preserve"> diagram, we highlight the connections and in the </w:t>
       </w:r>
@@ -2253,7 +2358,7 @@
           <w:color w:val="000000"/>
           <w:sz w:val="22"/>
           <w:szCs w:val="22"/>
-          <w:lang w:val="en-US"/>
+          <w:lang w:val="en-GB"/>
         </w:rPr>
         <w:t>barplot</w:t>
       </w:r>
@@ -2264,7 +2369,7 @@
           <w:color w:val="000000"/>
           <w:sz w:val="22"/>
           <w:szCs w:val="22"/>
-          <w:lang w:val="en-US"/>
+          <w:lang w:val="en-GB"/>
         </w:rPr>
         <w:t xml:space="preserve"> and boxplot, we highlight the country area (i.e.: bar in </w:t>
       </w:r>
@@ -2275,7 +2380,7 @@
           <w:color w:val="000000"/>
           <w:sz w:val="22"/>
           <w:szCs w:val="22"/>
-          <w:lang w:val="en-US"/>
+          <w:lang w:val="en-GB"/>
         </w:rPr>
         <w:t>barplot</w:t>
       </w:r>
@@ -2286,14 +2391,14 @@
           <w:color w:val="000000"/>
           <w:sz w:val="22"/>
           <w:szCs w:val="22"/>
-          <w:lang w:val="en-US"/>
+          <w:lang w:val="en-GB"/>
         </w:rPr>
         <w:t>) over the hovered country.</w:t>
       </w:r>
     </w:p>
     <w:p>
       <w:pPr>
-        <w:pStyle w:val="ListParagraph"/>
+        <w:pStyle w:val="Odstavecseseznamem"/>
         <w:numPr>
           <w:ilvl w:val="0"/>
           <w:numId w:val="1"/>
@@ -2301,20 +2406,22 @@
         <w:spacing w:before="240" w:after="120"/>
         <w:rPr>
           <w:rFonts w:asciiTheme="majorHAnsi" w:hAnsiTheme="majorHAnsi" w:cstheme="majorHAnsi"/>
-          <w:lang w:val="en-US"/>
+          <w:lang w:val="en-GB"/>
         </w:rPr>
       </w:pPr>
     </w:p>
     <w:p>
       <w:pPr>
-        <w:pStyle w:val="ListParagraph"/>
+        <w:pStyle w:val="Odstavecseseznamem"/>
         <w:numPr>
           <w:ilvl w:val="0"/>
           <w:numId w:val="1"/>
         </w:numPr>
         <w:spacing w:before="240" w:after="120"/>
-        <w:rPr>
-          <w:rFonts w:asciiTheme="majorHAnsi" w:hAnsiTheme="majorHAnsi" w:cstheme="majorHAnsi"/>
+        <w:jc w:val="both"/>
+        <w:rPr>
+          <w:rFonts w:asciiTheme="majorHAnsi" w:hAnsiTheme="majorHAnsi" w:cstheme="majorHAnsi"/>
+          <w:lang w:val="en-GB"/>
         </w:rPr>
       </w:pPr>
       <w:proofErr w:type="spellStart"/>
@@ -2326,6 +2433,7 @@
           <w:color w:val="000000"/>
           <w:sz w:val="22"/>
           <w:szCs w:val="22"/>
+          <w:lang w:val="en-GB"/>
         </w:rPr>
         <w:t>selectedCountry</w:t>
       </w:r>
@@ -2336,8 +2444,9 @@
           <w:color w:val="000000"/>
           <w:sz w:val="22"/>
           <w:szCs w:val="22"/>
-        </w:rPr>
-        <w:t xml:space="preserve"> – </w:t>
+          <w:lang w:val="en-GB"/>
+        </w:rPr>
+        <w:t xml:space="preserve"> – when the user selects a country, all of the linked idioms change based on the selection. In map, we show the connections between universities, in </w:t>
       </w:r>
       <w:proofErr w:type="spellStart"/>
       <w:r>
@@ -2346,8 +2455,9 @@
           <w:color w:val="000000"/>
           <w:sz w:val="22"/>
           <w:szCs w:val="22"/>
-        </w:rPr>
-        <w:t>when</w:t>
+          <w:lang w:val="en-GB"/>
+        </w:rPr>
+        <w:t>sankey</w:t>
       </w:r>
       <w:proofErr w:type="spellEnd"/>
       <w:r>
@@ -2356,8 +2466,9 @@
           <w:color w:val="000000"/>
           <w:sz w:val="22"/>
           <w:szCs w:val="22"/>
-        </w:rPr>
-        <w:t xml:space="preserve"> </w:t>
+          <w:lang w:val="en-GB"/>
+        </w:rPr>
+        <w:t xml:space="preserve"> we only select the selected country and in </w:t>
       </w:r>
       <w:proofErr w:type="spellStart"/>
       <w:r>
@@ -2366,8 +2477,9 @@
           <w:color w:val="000000"/>
           <w:sz w:val="22"/>
           <w:szCs w:val="22"/>
-        </w:rPr>
-        <w:t>the</w:t>
+          <w:lang w:val="en-GB"/>
+        </w:rPr>
+        <w:t>barplot</w:t>
       </w:r>
       <w:proofErr w:type="spellEnd"/>
       <w:r>
@@ -2376,53 +2488,14 @@
           <w:color w:val="000000"/>
           <w:sz w:val="22"/>
           <w:szCs w:val="22"/>
-        </w:rPr>
-        <w:t xml:space="preserve"> user selects a country, all of the linked idioms change based on the selection. In map, we show the connections between universities, in </w:t>
-      </w:r>
-      <w:proofErr w:type="spellStart"/>
-      <w:r>
-        <w:rPr>
-          <w:rFonts w:asciiTheme="majorHAnsi" w:hAnsiTheme="majorHAnsi" w:cstheme="majorHAnsi"/>
-          <w:color w:val="000000"/>
-          <w:sz w:val="22"/>
-          <w:szCs w:val="22"/>
-        </w:rPr>
-        <w:t>sankey</w:t>
-      </w:r>
-      <w:proofErr w:type="spellEnd"/>
-      <w:r>
-        <w:rPr>
-          <w:rFonts w:asciiTheme="majorHAnsi" w:hAnsiTheme="majorHAnsi" w:cstheme="majorHAnsi"/>
-          <w:color w:val="000000"/>
-          <w:sz w:val="22"/>
-          <w:szCs w:val="22"/>
-        </w:rPr>
-        <w:t xml:space="preserve"> we only select the selected country and in </w:t>
-      </w:r>
-      <w:proofErr w:type="spellStart"/>
-      <w:r>
-        <w:rPr>
-          <w:rFonts w:asciiTheme="majorHAnsi" w:hAnsiTheme="majorHAnsi" w:cstheme="majorHAnsi"/>
-          <w:color w:val="000000"/>
-          <w:sz w:val="22"/>
-          <w:szCs w:val="22"/>
-        </w:rPr>
-        <w:t>barplot</w:t>
-      </w:r>
-      <w:proofErr w:type="spellEnd"/>
-      <w:r>
-        <w:rPr>
-          <w:rFonts w:asciiTheme="majorHAnsi" w:hAnsiTheme="majorHAnsi" w:cstheme="majorHAnsi"/>
-          <w:color w:val="000000"/>
-          <w:sz w:val="22"/>
-          <w:szCs w:val="22"/>
+          <w:lang w:val="en-GB"/>
         </w:rPr>
         <w:t>, we add a reference line and sort all of the bars. In boxplot we expand the boxplot to show different genders.</w:t>
       </w:r>
     </w:p>
     <w:p>
       <w:pPr>
-        <w:pStyle w:val="ListParagraph"/>
+        <w:pStyle w:val="Odstavecseseznamem"/>
         <w:numPr>
           <w:ilvl w:val="0"/>
           <w:numId w:val="1"/>
@@ -2430,19 +2503,22 @@
         <w:spacing w:before="240" w:after="120"/>
         <w:rPr>
           <w:rFonts w:asciiTheme="majorHAnsi" w:hAnsiTheme="majorHAnsi" w:cstheme="majorHAnsi"/>
+          <w:lang w:val="en-GB"/>
         </w:rPr>
       </w:pPr>
     </w:p>
     <w:p>
       <w:pPr>
-        <w:pStyle w:val="ListParagraph"/>
+        <w:pStyle w:val="Odstavecseseznamem"/>
         <w:numPr>
           <w:ilvl w:val="0"/>
           <w:numId w:val="1"/>
         </w:numPr>
         <w:spacing w:before="240" w:after="120"/>
-        <w:rPr>
-          <w:rFonts w:asciiTheme="majorHAnsi" w:hAnsiTheme="majorHAnsi" w:cstheme="majorHAnsi"/>
+        <w:jc w:val="both"/>
+        <w:rPr>
+          <w:rFonts w:asciiTheme="majorHAnsi" w:hAnsiTheme="majorHAnsi" w:cstheme="majorHAnsi"/>
+          <w:lang w:val="en-GB"/>
         </w:rPr>
       </w:pPr>
       <w:proofErr w:type="spellStart"/>
@@ -2454,6 +2530,7 @@
           <w:color w:val="000000"/>
           <w:sz w:val="22"/>
           <w:szCs w:val="22"/>
+          <w:lang w:val="en-GB"/>
         </w:rPr>
         <w:t>studentDirection</w:t>
       </w:r>
@@ -2464,28 +2541,43 @@
           <w:color w:val="000000"/>
           <w:sz w:val="22"/>
           <w:szCs w:val="22"/>
+          <w:lang w:val="en-GB"/>
         </w:rPr>
         <w:t xml:space="preserve"> – when a country is selected, the user can switch between the “incoming” and “outgoing” mode two buttons on the top of the screen.</w:t>
       </w:r>
     </w:p>
     <w:p>
       <w:pPr>
-        <w:pStyle w:val="ListParagraph"/>
+        <w:pStyle w:val="Odstavecseseznamem"/>
+        <w:spacing w:before="240" w:after="120"/>
+        <w:ind w:left="0"/>
+        <w:rPr>
+          <w:rFonts w:asciiTheme="majorHAnsi" w:hAnsiTheme="majorHAnsi" w:cstheme="majorHAnsi"/>
+          <w:lang w:val="en-GB"/>
+        </w:rPr>
+      </w:pPr>
+    </w:p>
+    <w:p>
+      <w:pPr>
+        <w:pStyle w:val="Odstavecseseznamem"/>
         <w:numPr>
           <w:ilvl w:val="0"/>
           <w:numId w:val="1"/>
         </w:numPr>
         <w:spacing w:before="240" w:after="120"/>
-        <w:rPr>
-          <w:rFonts w:asciiTheme="majorHAnsi" w:hAnsiTheme="majorHAnsi" w:cstheme="majorHAnsi"/>
-        </w:rPr>
-      </w:pPr>
-      <w:r>
-        <w:rPr>
-          <w:rFonts w:asciiTheme="majorHAnsi" w:hAnsiTheme="majorHAnsi" w:cstheme="majorHAnsi"/>
-          <w:color w:val="000000"/>
-          <w:sz w:val="22"/>
-          <w:szCs w:val="22"/>
+        <w:jc w:val="both"/>
+        <w:rPr>
+          <w:rFonts w:asciiTheme="majorHAnsi" w:hAnsiTheme="majorHAnsi" w:cstheme="majorHAnsi"/>
+          <w:lang w:val="en-GB"/>
+        </w:rPr>
+      </w:pPr>
+      <w:r>
+        <w:rPr>
+          <w:rFonts w:asciiTheme="majorHAnsi" w:hAnsiTheme="majorHAnsi" w:cstheme="majorHAnsi"/>
+          <w:color w:val="000000"/>
+          <w:sz w:val="22"/>
+          <w:szCs w:val="22"/>
+          <w:lang w:val="en-GB"/>
         </w:rPr>
         <w:t xml:space="preserve">Technical implementation is done through utilizing 4 different d3 events: </w:t>
       </w:r>
@@ -2498,6 +2590,7 @@
           <w:color w:val="000000"/>
           <w:sz w:val="22"/>
           <w:szCs w:val="22"/>
+          <w:lang w:val="en-GB"/>
         </w:rPr>
         <w:t>stateOnMouseOver</w:t>
       </w:r>
@@ -2510,6 +2603,7 @@
           <w:color w:val="000000"/>
           <w:sz w:val="22"/>
           <w:szCs w:val="22"/>
+          <w:lang w:val="en-GB"/>
         </w:rPr>
         <w:t xml:space="preserve">, </w:t>
       </w:r>
@@ -2522,6 +2616,7 @@
           <w:color w:val="000000"/>
           <w:sz w:val="22"/>
           <w:szCs w:val="22"/>
+          <w:lang w:val="en-GB"/>
         </w:rPr>
         <w:t>stateOnMouseOut</w:t>
       </w:r>
@@ -2534,6 +2629,7 @@
           <w:color w:val="000000"/>
           <w:sz w:val="22"/>
           <w:szCs w:val="22"/>
+          <w:lang w:val="en-GB"/>
         </w:rPr>
         <w:t xml:space="preserve">, </w:t>
       </w:r>
@@ -2546,6 +2642,7 @@
           <w:color w:val="000000"/>
           <w:sz w:val="22"/>
           <w:szCs w:val="22"/>
+          <w:lang w:val="en-GB"/>
         </w:rPr>
         <w:t>stateSelectedEvent</w:t>
       </w:r>
@@ -2558,6 +2655,7 @@
           <w:color w:val="000000"/>
           <w:sz w:val="22"/>
           <w:szCs w:val="22"/>
+          <w:lang w:val="en-GB"/>
         </w:rPr>
         <w:t xml:space="preserve"> </w:t>
       </w:r>
@@ -2567,6 +2665,7 @@
           <w:color w:val="000000"/>
           <w:sz w:val="22"/>
           <w:szCs w:val="22"/>
+          <w:lang w:val="en-GB"/>
         </w:rPr>
         <w:t>and</w:t>
       </w:r>
@@ -2578,6 +2677,7 @@
           <w:color w:val="000000"/>
           <w:sz w:val="22"/>
           <w:szCs w:val="22"/>
+          <w:lang w:val="en-GB"/>
         </w:rPr>
         <w:t xml:space="preserve"> </w:t>
       </w:r>
@@ -2590,6 +2690,7 @@
           <w:color w:val="000000"/>
           <w:sz w:val="22"/>
           <w:szCs w:val="22"/>
+          <w:lang w:val="en-GB"/>
         </w:rPr>
         <w:t>studentDirectionEvent</w:t>
       </w:r>
@@ -2600,6 +2701,7 @@
           <w:color w:val="000000"/>
           <w:sz w:val="22"/>
           <w:szCs w:val="22"/>
+          <w:lang w:val="en-GB"/>
         </w:rPr>
         <w:t>.</w:t>
       </w:r>
@@ -2611,6 +2713,7 @@
           <w:color w:val="000000"/>
           <w:sz w:val="22"/>
           <w:szCs w:val="22"/>
+          <w:lang w:val="en-GB"/>
         </w:rPr>
         <w:t xml:space="preserve"> </w:t>
       </w:r>
@@ -2620,60 +2723,223 @@
           <w:color w:val="000000"/>
           <w:sz w:val="22"/>
           <w:szCs w:val="22"/>
+          <w:lang w:val="en-GB"/>
         </w:rPr>
         <w:t>These can be invoked from different idioms with the state code as their parameter.</w:t>
+      </w:r>
+      <w:r>
+        <w:rPr>
+          <w:rFonts w:asciiTheme="majorHAnsi" w:hAnsiTheme="majorHAnsi" w:cstheme="majorHAnsi"/>
+          <w:color w:val="000000"/>
+          <w:sz w:val="22"/>
+          <w:szCs w:val="22"/>
+          <w:lang w:val="en-GB"/>
+        </w:rPr>
+        <w:t xml:space="preserve"> The global variables are updated </w:t>
+      </w:r>
+      <w:proofErr w:type="spellStart"/>
+      <w:r>
+        <w:rPr>
+          <w:rFonts w:asciiTheme="majorHAnsi" w:hAnsiTheme="majorHAnsi" w:cstheme="majorHAnsi"/>
+          <w:color w:val="000000"/>
+          <w:sz w:val="22"/>
+          <w:szCs w:val="22"/>
+          <w:lang w:val="en-GB"/>
+        </w:rPr>
+        <w:t>base don</w:t>
+      </w:r>
+      <w:proofErr w:type="spellEnd"/>
+      <w:r>
+        <w:rPr>
+          <w:rFonts w:asciiTheme="majorHAnsi" w:hAnsiTheme="majorHAnsi" w:cstheme="majorHAnsi"/>
+          <w:color w:val="000000"/>
+          <w:sz w:val="22"/>
+          <w:szCs w:val="22"/>
+          <w:lang w:val="en-GB"/>
+        </w:rPr>
+        <w:t xml:space="preserve"> these events.</w:t>
       </w:r>
     </w:p>
     <w:p>
       <w:pPr>
-        <w:pStyle w:val="ListParagraph"/>
-        <w:numPr>
-          <w:ilvl w:val="0"/>
-          <w:numId w:val="1"/>
-        </w:numPr>
-        <w:rPr>
-          <w:rFonts w:asciiTheme="majorHAnsi" w:hAnsiTheme="majorHAnsi" w:cstheme="majorHAnsi"/>
-        </w:rPr>
-      </w:pPr>
-    </w:p>
-    <w:p>
-      <w:pPr>
-        <w:keepNext/>
-        <w:widowControl w:val="0"/>
-        <w:numPr>
-          <w:ilvl w:val="3"/>
-          <w:numId w:val="1"/>
-        </w:numPr>
+        <w:pStyle w:val="Odstavecseseznamem"/>
         <w:tabs>
           <w:tab w:val="left" w:pos="0"/>
         </w:tabs>
-        <w:suppressAutoHyphens/>
-        <w:spacing w:before="240" w:after="120"/>
-        <w:outlineLvl w:val="3"/>
-        <w:rPr>
-          <w:rFonts w:ascii="Calibri" w:eastAsia="DejaVu Sans Condensed" w:hAnsi="Calibri" w:cs="DejaVu Sans Condensed"/>
-          <w:b/>
-          <w:bCs/>
-          <w:lang w:val="en-GB"/>
-        </w:rPr>
-      </w:pPr>
-    </w:p>
-    <w:p>
-      <w:pPr>
-        <w:rPr>
-          <w:rFonts w:ascii="Courier New" w:hAnsi="Courier New" w:cs="Courier New"/>
-          <w:sz w:val="18"/>
-          <w:lang w:val="en-US"/>
+        <w:ind w:left="0"/>
+        <w:rPr>
+          <w:rFonts w:asciiTheme="majorHAnsi" w:hAnsiTheme="majorHAnsi" w:cstheme="majorHAnsi"/>
+          <w:lang w:val="en-GB"/>
         </w:rPr>
       </w:pPr>
     </w:p>
     <w:sectPr>
+      <w:footerReference w:type="even" r:id="rId16"/>
+      <w:footerReference w:type="default" r:id="rId17"/>
       <w:pgSz w:w="11900" w:h="16840"/>
       <w:pgMar w:top="568" w:right="1134" w:bottom="1134" w:left="1134" w:header="680" w:footer="709" w:gutter="0"/>
       <w:cols w:space="708"/>
     </w:sectPr>
   </w:body>
 </w:document>
+</file>
+
+<file path=word/endnotes.xml><?xml version="1.0" encoding="utf-8"?>
+<w:endnotes xmlns:wpc="http://schemas.microsoft.com/office/word/2010/wordprocessingCanvas" xmlns:cx="http://schemas.microsoft.com/office/drawing/2014/chartex" xmlns:cx1="http://schemas.microsoft.com/office/drawing/2015/9/8/chartex" xmlns:cx2="http://schemas.microsoft.com/office/drawing/2015/10/21/chartex" xmlns:cx3="http://schemas.microsoft.com/office/drawing/2016/5/9/chartex" xmlns:cx4="http://schemas.microsoft.com/office/drawing/2016/5/10/chartex" xmlns:cx5="http://schemas.microsoft.com/office/drawing/2016/5/11/chartex" xmlns:cx6="http://schemas.microsoft.com/office/drawing/2016/5/12/chartex" xmlns:cx7="http://schemas.microsoft.com/office/drawing/2016/5/13/chartex" xmlns:cx8="http://schemas.microsoft.com/office/drawing/2016/5/14/chartex" xmlns:mc="http://schemas.openxmlformats.org/markup-compatibility/2006" xmlns:aink="http://schemas.microsoft.com/office/drawing/2016/ink" xmlns:am3d="http://schemas.microsoft.com/office/drawing/2017/model3d" xmlns:o="urn:schemas-microsoft-com:office:office" xmlns:r="http://schemas.openxmlformats.org/officeDocument/2006/relationships" xmlns:m="http://schemas.openxmlformats.org/officeDocument/2006/math" xmlns:v="urn:schemas-microsoft-com:vml" xmlns:wp14="http://schemas.microsoft.com/office/word/2010/wordprocessingDrawing" xmlns:wp="http://schemas.openxmlformats.org/drawingml/2006/wordprocessingDrawing" xmlns:w10="urn:schemas-microsoft-com:office:word" xmlns:w="http://schemas.openxmlformats.org/wordprocessingml/2006/main" xmlns:w14="http://schemas.microsoft.com/office/word/2010/wordml" xmlns:w15="http://schemas.microsoft.com/office/word/2012/wordml" xmlns:w16cid="http://schemas.microsoft.com/office/word/2016/wordml/cid" xmlns:w16se="http://schemas.microsoft.com/office/word/2015/wordml/symex" xmlns:wpg="http://schemas.microsoft.com/office/word/2010/wordprocessingGroup" xmlns:wpi="http://schemas.microsoft.com/office/word/2010/wordprocessingInk" xmlns:wne="http://schemas.microsoft.com/office/word/2006/wordml" xmlns:wps="http://schemas.microsoft.com/office/word/2010/wordprocessingShape" mc:Ignorable="w14 w15 w16se w16cid wp14">
+  <w:endnote w:type="separator" w:id="-1">
+    <w:p>
+      <w:r>
+        <w:separator/>
+      </w:r>
+    </w:p>
+  </w:endnote>
+  <w:endnote w:type="continuationSeparator" w:id="0">
+    <w:p>
+      <w:r>
+        <w:continuationSeparator/>
+      </w:r>
+    </w:p>
+  </w:endnote>
+</w:endnotes>
+</file>
+
+<file path=word/footer1.xml><?xml version="1.0" encoding="utf-8"?>
+<w:ftr xmlns:wpc="http://schemas.microsoft.com/office/word/2010/wordprocessingCanvas" xmlns:cx="http://schemas.microsoft.com/office/drawing/2014/chartex" xmlns:cx1="http://schemas.microsoft.com/office/drawing/2015/9/8/chartex" xmlns:cx2="http://schemas.microsoft.com/office/drawing/2015/10/21/chartex" xmlns:cx3="http://schemas.microsoft.com/office/drawing/2016/5/9/chartex" xmlns:cx4="http://schemas.microsoft.com/office/drawing/2016/5/10/chartex" xmlns:cx5="http://schemas.microsoft.com/office/drawing/2016/5/11/chartex" xmlns:cx6="http://schemas.microsoft.com/office/drawing/2016/5/12/chartex" xmlns:cx7="http://schemas.microsoft.com/office/drawing/2016/5/13/chartex" xmlns:cx8="http://schemas.microsoft.com/office/drawing/2016/5/14/chartex" xmlns:mc="http://schemas.openxmlformats.org/markup-compatibility/2006" xmlns:aink="http://schemas.microsoft.com/office/drawing/2016/ink" xmlns:am3d="http://schemas.microsoft.com/office/drawing/2017/model3d" xmlns:o="urn:schemas-microsoft-com:office:office" xmlns:r="http://schemas.openxmlformats.org/officeDocument/2006/relationships" xmlns:m="http://schemas.openxmlformats.org/officeDocument/2006/math" xmlns:v="urn:schemas-microsoft-com:vml" xmlns:wp14="http://schemas.microsoft.com/office/word/2010/wordprocessingDrawing" xmlns:wp="http://schemas.openxmlformats.org/drawingml/2006/wordprocessingDrawing" xmlns:w10="urn:schemas-microsoft-com:office:word" xmlns:w="http://schemas.openxmlformats.org/wordprocessingml/2006/main" xmlns:w14="http://schemas.microsoft.com/office/word/2010/wordml" xmlns:w15="http://schemas.microsoft.com/office/word/2012/wordml" xmlns:w16cid="http://schemas.microsoft.com/office/word/2016/wordml/cid" xmlns:w16se="http://schemas.microsoft.com/office/word/2015/wordml/symex" xmlns:wpg="http://schemas.microsoft.com/office/word/2010/wordprocessingGroup" xmlns:wpi="http://schemas.microsoft.com/office/word/2010/wordprocessingInk" xmlns:wne="http://schemas.microsoft.com/office/word/2006/wordml" xmlns:wps="http://schemas.microsoft.com/office/word/2010/wordprocessingShape" mc:Ignorable="w14 w15 w16se w16cid wp14">
+  <w:sdt>
+    <w:sdtPr>
+      <w:rPr>
+        <w:rStyle w:val="slostrnky"/>
+      </w:rPr>
+      <w:id w:val="-446155069"/>
+      <w:docPartObj>
+        <w:docPartGallery w:val="Page Numbers (Bottom of Page)"/>
+        <w:docPartUnique/>
+      </w:docPartObj>
+    </w:sdtPr>
+    <w:sdtContent>
+      <w:p>
+        <w:pPr>
+          <w:pStyle w:val="Zpat"/>
+          <w:framePr w:wrap="none" w:vAnchor="text" w:hAnchor="margin" w:xAlign="right" w:y="1"/>
+          <w:rPr>
+            <w:rStyle w:val="slostrnky"/>
+          </w:rPr>
+        </w:pPr>
+        <w:r>
+          <w:rPr>
+            <w:rStyle w:val="slostrnky"/>
+          </w:rPr>
+          <w:fldChar w:fldCharType="begin"/>
+        </w:r>
+        <w:r>
+          <w:rPr>
+            <w:rStyle w:val="slostrnky"/>
+          </w:rPr>
+          <w:instrText xml:space="preserve"> PAGE </w:instrText>
+        </w:r>
+        <w:r>
+          <w:rPr>
+            <w:rStyle w:val="slostrnky"/>
+          </w:rPr>
+          <w:fldChar w:fldCharType="end"/>
+        </w:r>
+      </w:p>
+    </w:sdtContent>
+  </w:sdt>
+  <w:p>
+    <w:pPr>
+      <w:pStyle w:val="Zpat"/>
+      <w:ind w:right="360"/>
+    </w:pPr>
+  </w:p>
+</w:ftr>
+</file>
+
+<file path=word/footer2.xml><?xml version="1.0" encoding="utf-8"?>
+<w:ftr xmlns:wpc="http://schemas.microsoft.com/office/word/2010/wordprocessingCanvas" xmlns:cx="http://schemas.microsoft.com/office/drawing/2014/chartex" xmlns:cx1="http://schemas.microsoft.com/office/drawing/2015/9/8/chartex" xmlns:cx2="http://schemas.microsoft.com/office/drawing/2015/10/21/chartex" xmlns:cx3="http://schemas.microsoft.com/office/drawing/2016/5/9/chartex" xmlns:cx4="http://schemas.microsoft.com/office/drawing/2016/5/10/chartex" xmlns:cx5="http://schemas.microsoft.com/office/drawing/2016/5/11/chartex" xmlns:cx6="http://schemas.microsoft.com/office/drawing/2016/5/12/chartex" xmlns:cx7="http://schemas.microsoft.com/office/drawing/2016/5/13/chartex" xmlns:cx8="http://schemas.microsoft.com/office/drawing/2016/5/14/chartex" xmlns:mc="http://schemas.openxmlformats.org/markup-compatibility/2006" xmlns:aink="http://schemas.microsoft.com/office/drawing/2016/ink" xmlns:am3d="http://schemas.microsoft.com/office/drawing/2017/model3d" xmlns:o="urn:schemas-microsoft-com:office:office" xmlns:r="http://schemas.openxmlformats.org/officeDocument/2006/relationships" xmlns:m="http://schemas.openxmlformats.org/officeDocument/2006/math" xmlns:v="urn:schemas-microsoft-com:vml" xmlns:wp14="http://schemas.microsoft.com/office/word/2010/wordprocessingDrawing" xmlns:wp="http://schemas.openxmlformats.org/drawingml/2006/wordprocessingDrawing" xmlns:w10="urn:schemas-microsoft-com:office:word" xmlns:w="http://schemas.openxmlformats.org/wordprocessingml/2006/main" xmlns:w14="http://schemas.microsoft.com/office/word/2010/wordml" xmlns:w15="http://schemas.microsoft.com/office/word/2012/wordml" xmlns:w16cid="http://schemas.microsoft.com/office/word/2016/wordml/cid" xmlns:w16se="http://schemas.microsoft.com/office/word/2015/wordml/symex" xmlns:wpg="http://schemas.microsoft.com/office/word/2010/wordprocessingGroup" xmlns:wpi="http://schemas.microsoft.com/office/word/2010/wordprocessingInk" xmlns:wne="http://schemas.microsoft.com/office/word/2006/wordml" xmlns:wps="http://schemas.microsoft.com/office/word/2010/wordprocessingShape" mc:Ignorable="w14 w15 w16se w16cid wp14">
+  <w:sdt>
+    <w:sdtPr>
+      <w:rPr>
+        <w:rStyle w:val="slostrnky"/>
+      </w:rPr>
+      <w:id w:val="639703752"/>
+      <w:docPartObj>
+        <w:docPartGallery w:val="Page Numbers (Bottom of Page)"/>
+        <w:docPartUnique/>
+      </w:docPartObj>
+    </w:sdtPr>
+    <w:sdtContent>
+      <w:p>
+        <w:pPr>
+          <w:pStyle w:val="Zpat"/>
+          <w:framePr w:wrap="none" w:vAnchor="text" w:hAnchor="margin" w:xAlign="right" w:y="1"/>
+          <w:rPr>
+            <w:rStyle w:val="slostrnky"/>
+          </w:rPr>
+        </w:pPr>
+        <w:r>
+          <w:rPr>
+            <w:rStyle w:val="slostrnky"/>
+          </w:rPr>
+          <w:fldChar w:fldCharType="begin"/>
+        </w:r>
+        <w:r>
+          <w:rPr>
+            <w:rStyle w:val="slostrnky"/>
+          </w:rPr>
+          <w:instrText xml:space="preserve"> PAGE </w:instrText>
+        </w:r>
+        <w:r>
+          <w:rPr>
+            <w:rStyle w:val="slostrnky"/>
+          </w:rPr>
+          <w:fldChar w:fldCharType="separate"/>
+        </w:r>
+        <w:r>
+          <w:rPr>
+            <w:rStyle w:val="slostrnky"/>
+            <w:noProof/>
+          </w:rPr>
+          <w:t>1</w:t>
+        </w:r>
+        <w:r>
+          <w:rPr>
+            <w:rStyle w:val="slostrnky"/>
+          </w:rPr>
+          <w:fldChar w:fldCharType="end"/>
+        </w:r>
+      </w:p>
+    </w:sdtContent>
+  </w:sdt>
+  <w:p>
+    <w:pPr>
+      <w:pStyle w:val="Zpat"/>
+      <w:ind w:right="360"/>
+    </w:pPr>
+    <w:r>
+      <w:t>G21 – first prototype</w:t>
+    </w:r>
+  </w:p>
+</w:ftr>
+</file>
+
+<file path=word/footnotes.xml><?xml version="1.0" encoding="utf-8"?>
+<w:footnotes xmlns:wpc="http://schemas.microsoft.com/office/word/2010/wordprocessingCanvas" xmlns:cx="http://schemas.microsoft.com/office/drawing/2014/chartex" xmlns:cx1="http://schemas.microsoft.com/office/drawing/2015/9/8/chartex" xmlns:cx2="http://schemas.microsoft.com/office/drawing/2015/10/21/chartex" xmlns:cx3="http://schemas.microsoft.com/office/drawing/2016/5/9/chartex" xmlns:cx4="http://schemas.microsoft.com/office/drawing/2016/5/10/chartex" xmlns:cx5="http://schemas.microsoft.com/office/drawing/2016/5/11/chartex" xmlns:cx6="http://schemas.microsoft.com/office/drawing/2016/5/12/chartex" xmlns:cx7="http://schemas.microsoft.com/office/drawing/2016/5/13/chartex" xmlns:cx8="http://schemas.microsoft.com/office/drawing/2016/5/14/chartex" xmlns:mc="http://schemas.openxmlformats.org/markup-compatibility/2006" xmlns:aink="http://schemas.microsoft.com/office/drawing/2016/ink" xmlns:am3d="http://schemas.microsoft.com/office/drawing/2017/model3d" xmlns:o="urn:schemas-microsoft-com:office:office" xmlns:r="http://schemas.openxmlformats.org/officeDocument/2006/relationships" xmlns:m="http://schemas.openxmlformats.org/officeDocument/2006/math" xmlns:v="urn:schemas-microsoft-com:vml" xmlns:wp14="http://schemas.microsoft.com/office/word/2010/wordprocessingDrawing" xmlns:wp="http://schemas.openxmlformats.org/drawingml/2006/wordprocessingDrawing" xmlns:w10="urn:schemas-microsoft-com:office:word" xmlns:w="http://schemas.openxmlformats.org/wordprocessingml/2006/main" xmlns:w14="http://schemas.microsoft.com/office/word/2010/wordml" xmlns:w15="http://schemas.microsoft.com/office/word/2012/wordml" xmlns:w16cid="http://schemas.microsoft.com/office/word/2016/wordml/cid" xmlns:w16se="http://schemas.microsoft.com/office/word/2015/wordml/symex" xmlns:wpg="http://schemas.microsoft.com/office/word/2010/wordprocessingGroup" xmlns:wpi="http://schemas.microsoft.com/office/word/2010/wordprocessingInk" xmlns:wne="http://schemas.microsoft.com/office/word/2006/wordml" xmlns:wps="http://schemas.microsoft.com/office/word/2010/wordprocessingShape" mc:Ignorable="w14 w15 w16se w16cid wp14">
+  <w:footnote w:type="separator" w:id="-1">
+    <w:p>
+      <w:r>
+        <w:separator/>
+      </w:r>
+    </w:p>
+  </w:footnote>
+  <w:footnote w:type="continuationSeparator" w:id="0">
+    <w:p>
+      <w:r>
+        <w:continuationSeparator/>
+      </w:r>
+    </w:p>
+  </w:footnote>
+</w:footnotes>
 </file>
 
 <file path=word/numbering.xml><?xml version="1.0" encoding="utf-8"?>
@@ -4114,7 +4380,7 @@
     </w:rPrDefault>
     <w:pPrDefault/>
   </w:docDefaults>
-  <w:latentStyles w:defLockedState="0" w:defUIPriority="0" w:defSemiHidden="0" w:defUnhideWhenUsed="0" w:defQFormat="0" w:count="377">
+  <w:latentStyles w:defLockedState="0" w:defUIPriority="0" w:defSemiHidden="0" w:defUnhideWhenUsed="0" w:defQFormat="0" w:count="376">
     <w:lsdException w:name="Normal" w:qFormat="1"/>
     <w:lsdException w:name="heading 1" w:qFormat="1"/>
     <w:lsdException w:name="heading 2" w:qFormat="1"/>
@@ -4256,8 +4522,11 @@
     <w:lsdException w:name="Table 3D effects 3" w:semiHidden="1" w:unhideWhenUsed="1"/>
     <w:lsdException w:name="Table Contemporary" w:semiHidden="1" w:unhideWhenUsed="1"/>
     <w:lsdException w:name="Table Elegant" w:semiHidden="1" w:unhideWhenUsed="1"/>
+    <w:lsdException w:name="Table Professional" w:semiHidden="1" w:unhideWhenUsed="1"/>
     <w:lsdException w:name="Table Subtle 1" w:semiHidden="1" w:unhideWhenUsed="1"/>
     <w:lsdException w:name="Table Subtle 2" w:semiHidden="1" w:unhideWhenUsed="1"/>
+    <w:lsdException w:name="Table Web 1" w:semiHidden="1" w:unhideWhenUsed="1"/>
+    <w:lsdException w:name="Table Web 2" w:semiHidden="1" w:unhideWhenUsed="1"/>
     <w:lsdException w:name="Table Web 3" w:semiHidden="1" w:unhideWhenUsed="1"/>
     <w:lsdException w:name="Balloon Text" w:semiHidden="1" w:unhideWhenUsed="1"/>
     <w:lsdException w:name="Table Theme" w:semiHidden="1" w:unhideWhenUsed="1"/>
@@ -4277,6 +4546,9 @@
     <w:lsdException w:name="Colorful List" w:qFormat="1"/>
     <w:lsdException w:name="Colorful Grid" w:qFormat="1"/>
     <w:lsdException w:name="Light Shading Accent 1" w:qFormat="1"/>
+    <w:lsdException w:name="Light List Accent 1"/>
+    <w:lsdException w:name="Light Grid Accent 1"/>
+    <w:lsdException w:name="Medium Shading 1 Accent 1"/>
     <w:lsdException w:name="Medium Shading 2 Accent 1"/>
     <w:lsdException w:name="Medium List 1 Accent 1"/>
     <w:lsdException w:name="Revision" w:semiHidden="1"/>
@@ -4354,7 +4626,10 @@
     <w:lsdException w:name="Medium Grid 1 Accent 6" w:qFormat="1"/>
     <w:lsdException w:name="Medium Grid 2 Accent 6" w:qFormat="1"/>
     <w:lsdException w:name="Medium Grid 3 Accent 6" w:qFormat="1"/>
+    <w:lsdException w:name="Dark List Accent 6"/>
     <w:lsdException w:name="Colorful Shading Accent 6" w:qFormat="1"/>
+    <w:lsdException w:name="Colorful List Accent 6"/>
+    <w:lsdException w:name="Colorful Grid Accent 6"/>
     <w:lsdException w:name="Bibliography" w:semiHidden="1" w:unhideWhenUsed="1"/>
     <w:lsdException w:name="TOC Heading" w:semiHidden="1" w:unhideWhenUsed="1"/>
     <w:lsdException w:name="Grid Table 4" w:uiPriority="49"/>
@@ -4457,9 +4732,8 @@
     <w:lsdException w:name="Hashtag" w:semiHidden="1" w:uiPriority="99" w:unhideWhenUsed="1"/>
     <w:lsdException w:name="Unresolved Mention" w:semiHidden="1" w:uiPriority="99" w:unhideWhenUsed="1"/>
     <w:lsdException w:name="Smart Link" w:semiHidden="1" w:uiPriority="99" w:unhideWhenUsed="1"/>
-    <w:lsdException w:name="Smart Link Error" w:semiHidden="1" w:uiPriority="99" w:unhideWhenUsed="1"/>
   </w:latentStyles>
-  <w:style w:type="paragraph" w:default="1" w:styleId="Normal">
+  <w:style w:type="paragraph" w:default="1" w:styleId="Normln">
     <w:name w:val="Normal"/>
     <w:qFormat/>
     <w:rsid w:val="000041E9"/>
@@ -4470,11 +4744,11 @@
       <w:lang w:val="nb-NO" w:eastAsia="en-GB"/>
     </w:rPr>
   </w:style>
-  <w:style w:type="paragraph" w:styleId="Heading1">
+  <w:style w:type="paragraph" w:styleId="Nadpis1">
     <w:name w:val="heading 1"/>
-    <w:basedOn w:val="Normal"/>
-    <w:next w:val="Normal"/>
-    <w:link w:val="Heading1Char"/>
+    <w:basedOn w:val="Normln"/>
+    <w:next w:val="Normln"/>
+    <w:link w:val="Nadpis1Char"/>
     <w:qFormat/>
     <w:rsid w:val="00F053A3"/>
     <w:pPr>
@@ -4492,11 +4766,11 @@
       <w:szCs w:val="32"/>
     </w:rPr>
   </w:style>
-  <w:style w:type="paragraph" w:styleId="Heading2">
+  <w:style w:type="paragraph" w:styleId="Nadpis2">
     <w:name w:val="heading 2"/>
-    <w:basedOn w:val="Normal"/>
-    <w:next w:val="Normal"/>
-    <w:link w:val="Heading2Char"/>
+    <w:basedOn w:val="Normln"/>
+    <w:next w:val="Normln"/>
+    <w:link w:val="Nadpis2Char"/>
     <w:qFormat/>
     <w:rsid w:val="00F053A3"/>
     <w:pPr>
@@ -4514,11 +4788,11 @@
       <w:szCs w:val="26"/>
     </w:rPr>
   </w:style>
-  <w:style w:type="paragraph" w:styleId="Heading3">
+  <w:style w:type="paragraph" w:styleId="Nadpis3">
     <w:name w:val="heading 3"/>
-    <w:basedOn w:val="Normal"/>
-    <w:next w:val="Normal"/>
-    <w:link w:val="Heading3Char"/>
+    <w:basedOn w:val="Normln"/>
+    <w:next w:val="Normln"/>
+    <w:link w:val="Nadpis3Char"/>
     <w:semiHidden/>
     <w:unhideWhenUsed/>
     <w:qFormat/>
@@ -4534,12 +4808,13 @@
       <w:color w:val="243F60" w:themeColor="accent1" w:themeShade="7F"/>
     </w:rPr>
   </w:style>
-  <w:style w:type="character" w:default="1" w:styleId="DefaultParagraphFont">
+  <w:style w:type="character" w:default="1" w:styleId="Standardnpsmoodstavce">
     <w:name w:val="Default Paragraph Font"/>
     <w:uiPriority w:val="1"/>
+    <w:semiHidden/>
     <w:unhideWhenUsed/>
   </w:style>
-  <w:style w:type="table" w:default="1" w:styleId="TableNormal">
+  <w:style w:type="table" w:default="1" w:styleId="Normlntabulka">
     <w:name w:val="Normal Table"/>
     <w:uiPriority w:val="99"/>
     <w:semiHidden/>
@@ -4554,15 +4829,15 @@
       </w:tblCellMar>
     </w:tblPr>
   </w:style>
-  <w:style w:type="numbering" w:default="1" w:styleId="NoList">
+  <w:style w:type="numbering" w:default="1" w:styleId="Bezseznamu">
     <w:name w:val="No List"/>
     <w:uiPriority w:val="99"/>
     <w:semiHidden/>
     <w:unhideWhenUsed/>
   </w:style>
-  <w:style w:type="character" w:customStyle="1" w:styleId="Heading2Char">
-    <w:name w:val="Heading 2 Char"/>
-    <w:link w:val="Heading2"/>
+  <w:style w:type="character" w:customStyle="1" w:styleId="Nadpis2Char">
+    <w:name w:val="Nadpis 2 Char"/>
+    <w:link w:val="Nadpis2"/>
     <w:rsid w:val="00F053A3"/>
     <w:rPr>
       <w:rFonts w:ascii="Calibri" w:eastAsia="Times New Roman" w:hAnsi="Calibri" w:cs="Times New Roman"/>
@@ -4573,9 +4848,9 @@
       <w:szCs w:val="26"/>
     </w:rPr>
   </w:style>
-  <w:style w:type="character" w:customStyle="1" w:styleId="Heading1Char">
-    <w:name w:val="Heading 1 Char"/>
-    <w:link w:val="Heading1"/>
+  <w:style w:type="character" w:customStyle="1" w:styleId="Nadpis1Char">
+    <w:name w:val="Nadpis 1 Char"/>
+    <w:link w:val="Nadpis1"/>
     <w:rsid w:val="00F053A3"/>
     <w:rPr>
       <w:rFonts w:ascii="Calibri" w:eastAsia="Times New Roman" w:hAnsi="Calibri" w:cs="Times New Roman"/>
@@ -4586,10 +4861,10 @@
       <w:szCs w:val="32"/>
     </w:rPr>
   </w:style>
-  <w:style w:type="paragraph" w:styleId="BalloonText">
+  <w:style w:type="paragraph" w:styleId="Textbubliny">
     <w:name w:val="Balloon Text"/>
-    <w:basedOn w:val="Normal"/>
-    <w:link w:val="BalloonTextChar"/>
+    <w:basedOn w:val="Normln"/>
+    <w:link w:val="TextbublinyChar"/>
     <w:rsid w:val="00BA2C6B"/>
     <w:rPr>
       <w:rFonts w:ascii="Lucida Grande" w:hAnsi="Lucida Grande"/>
@@ -4597,9 +4872,9 @@
       <w:szCs w:val="18"/>
     </w:rPr>
   </w:style>
-  <w:style w:type="character" w:customStyle="1" w:styleId="BalloonTextChar">
-    <w:name w:val="Balloon Text Char"/>
-    <w:link w:val="BalloonText"/>
+  <w:style w:type="character" w:customStyle="1" w:styleId="TextbublinyChar">
+    <w:name w:val="Text bubliny Char"/>
+    <w:link w:val="Textbubliny"/>
     <w:rsid w:val="00BA2C6B"/>
     <w:rPr>
       <w:rFonts w:ascii="Lucida Grande" w:hAnsi="Lucida Grande"/>
@@ -4607,9 +4882,9 @@
       <w:szCs w:val="18"/>
     </w:rPr>
   </w:style>
-  <w:style w:type="character" w:styleId="Hyperlink">
+  <w:style w:type="character" w:styleId="Hypertextovodkaz">
     <w:name w:val="Hyperlink"/>
-    <w:basedOn w:val="DefaultParagraphFont"/>
+    <w:basedOn w:val="Standardnpsmoodstavce"/>
     <w:uiPriority w:val="99"/>
     <w:rsid w:val="00AC633D"/>
     <w:rPr>
@@ -4617,18 +4892,18 @@
       <w:u w:val="single"/>
     </w:rPr>
   </w:style>
-  <w:style w:type="paragraph" w:styleId="ListParagraph">
+  <w:style w:type="paragraph" w:styleId="Odstavecseseznamem">
     <w:name w:val="List Paragraph"/>
-    <w:basedOn w:val="Normal"/>
+    <w:basedOn w:val="Normln"/>
     <w:rsid w:val="00F32780"/>
     <w:pPr>
       <w:ind w:left="720"/>
       <w:contextualSpacing/>
     </w:pPr>
   </w:style>
-  <w:style w:type="paragraph" w:styleId="NormalWeb">
+  <w:style w:type="paragraph" w:styleId="Normlnweb">
     <w:name w:val="Normal (Web)"/>
-    <w:basedOn w:val="Normal"/>
+    <w:basedOn w:val="Normln"/>
     <w:uiPriority w:val="99"/>
     <w:unhideWhenUsed/>
     <w:rsid w:val="000041E9"/>
@@ -4636,10 +4911,10 @@
       <w:spacing w:before="100" w:beforeAutospacing="1" w:after="100" w:afterAutospacing="1"/>
     </w:pPr>
   </w:style>
-  <w:style w:type="character" w:customStyle="1" w:styleId="Heading3Char">
-    <w:name w:val="Heading 3 Char"/>
-    <w:basedOn w:val="DefaultParagraphFont"/>
-    <w:link w:val="Heading3"/>
+  <w:style w:type="character" w:customStyle="1" w:styleId="Nadpis3Char">
+    <w:name w:val="Nadpis 3 Char"/>
+    <w:basedOn w:val="Standardnpsmoodstavce"/>
+    <w:link w:val="Nadpis3"/>
     <w:semiHidden/>
     <w:rsid w:val="000041E9"/>
     <w:rPr>
@@ -4648,6 +4923,63 @@
       <w:sz w:val="24"/>
       <w:szCs w:val="24"/>
     </w:rPr>
+  </w:style>
+  <w:style w:type="paragraph" w:styleId="Zhlav">
+    <w:name w:val="header"/>
+    <w:basedOn w:val="Normln"/>
+    <w:link w:val="ZhlavChar"/>
+    <w:unhideWhenUsed/>
+    <w:rsid w:val="00353FA5"/>
+    <w:pPr>
+      <w:tabs>
+        <w:tab w:val="center" w:pos="4536"/>
+        <w:tab w:val="right" w:pos="9072"/>
+      </w:tabs>
+    </w:pPr>
+  </w:style>
+  <w:style w:type="character" w:customStyle="1" w:styleId="ZhlavChar">
+    <w:name w:val="Záhlaví Char"/>
+    <w:basedOn w:val="Standardnpsmoodstavce"/>
+    <w:link w:val="Zhlav"/>
+    <w:rsid w:val="00353FA5"/>
+    <w:rPr>
+      <w:rFonts w:ascii="Times New Roman" w:eastAsia="Times New Roman" w:hAnsi="Times New Roman"/>
+      <w:sz w:val="24"/>
+      <w:szCs w:val="24"/>
+      <w:lang w:val="nb-NO" w:eastAsia="en-GB"/>
+    </w:rPr>
+  </w:style>
+  <w:style w:type="paragraph" w:styleId="Zpat">
+    <w:name w:val="footer"/>
+    <w:basedOn w:val="Normln"/>
+    <w:link w:val="ZpatChar"/>
+    <w:unhideWhenUsed/>
+    <w:rsid w:val="00353FA5"/>
+    <w:pPr>
+      <w:tabs>
+        <w:tab w:val="center" w:pos="4536"/>
+        <w:tab w:val="right" w:pos="9072"/>
+      </w:tabs>
+    </w:pPr>
+  </w:style>
+  <w:style w:type="character" w:customStyle="1" w:styleId="ZpatChar">
+    <w:name w:val="Zápatí Char"/>
+    <w:basedOn w:val="Standardnpsmoodstavce"/>
+    <w:link w:val="Zpat"/>
+    <w:rsid w:val="00353FA5"/>
+    <w:rPr>
+      <w:rFonts w:ascii="Times New Roman" w:eastAsia="Times New Roman" w:hAnsi="Times New Roman"/>
+      <w:sz w:val="24"/>
+      <w:szCs w:val="24"/>
+      <w:lang w:val="nb-NO" w:eastAsia="en-GB"/>
+    </w:rPr>
+  </w:style>
+  <w:style w:type="character" w:styleId="slostrnky">
+    <w:name w:val="page number"/>
+    <w:basedOn w:val="Standardnpsmoodstavce"/>
+    <w:semiHidden/>
+    <w:unhideWhenUsed/>
+    <w:rsid w:val="00353FA5"/>
   </w:style>
 </w:styles>
 </file>

</xml_diff>